<commit_message>
readme add code structure
code structure
</commit_message>
<xml_diff>
--- a/resource/Diagram.docx
+++ b/resource/Diagram.docx
@@ -11,7 +11,7 @@
         <mc:AlternateContent>
           <mc:Choice Requires="wps">
             <w:drawing>
-              <wp:anchor distT="0" distB="0" distL="114300" distR="114300" simplePos="0" relativeHeight="251695104" behindDoc="0" locked="0" layoutInCell="1" allowOverlap="1" wp14:anchorId="4D1A604C" wp14:editId="07ED1FDA">
+              <wp:anchor distT="0" distB="0" distL="114300" distR="114300" simplePos="0" relativeHeight="251695104" behindDoc="0" locked="0" layoutInCell="1" allowOverlap="1" wp14:anchorId="4D1A604C" wp14:editId="55F14AEB">
                 <wp:simplePos x="0" y="0"/>
                 <wp:positionH relativeFrom="column">
                   <wp:posOffset>2533650</wp:posOffset>
@@ -36,7 +36,10 @@
                         <a:prstGeom prst="straightConnector1">
                           <a:avLst/>
                         </a:prstGeom>
-                        <a:ln w="15875">
+                        <a:ln w="12700">
+                          <a:solidFill>
+                            <a:schemeClr val="tx1"/>
+                          </a:solidFill>
                           <a:tailEnd type="triangle"/>
                         </a:ln>
                       </wps:spPr>
@@ -63,11 +66,11 @@
           </mc:Choice>
           <mc:Fallback>
             <w:pict>
-              <v:shapetype w14:anchorId="4C05A2A5" id="_x0000_t32" coordsize="21600,21600" o:spt="32" o:oned="t" path="m,l21600,21600e" filled="f">
+              <v:shapetype w14:anchorId="55856772" id="_x0000_t32" coordsize="21600,21600" o:spt="32" o:oned="t" path="m,l21600,21600e" filled="f">
                 <v:path arrowok="t" fillok="f" o:connecttype="none"/>
                 <o:lock v:ext="edit" shapetype="t"/>
               </v:shapetype>
-              <v:shape id="Straight Arrow Connector 26" o:spid="_x0000_s1026" type="#_x0000_t32" style="position:absolute;margin-left:199.5pt;margin-top:199.5pt;width:99pt;height:39pt;flip:y;z-index:251695104;visibility:visible;mso-wrap-style:square;mso-wrap-distance-left:9pt;mso-wrap-distance-top:0;mso-wrap-distance-right:9pt;mso-wrap-distance-bottom:0;mso-position-horizontal:absolute;mso-position-horizontal-relative:text;mso-position-vertical:absolute;mso-position-vertical-relative:text" o:gfxdata="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" strokecolor="#4472c4 [3204]" strokeweight="1.25pt">
+              <v:shape id="Straight Arrow Connector 26" o:spid="_x0000_s1026" type="#_x0000_t32" style="position:absolute;margin-left:199.5pt;margin-top:199.5pt;width:99pt;height:39pt;flip:y;z-index:251695104;visibility:visible;mso-wrap-style:square;mso-wrap-distance-left:9pt;mso-wrap-distance-top:0;mso-wrap-distance-right:9pt;mso-wrap-distance-bottom:0;mso-position-horizontal:absolute;mso-position-horizontal-relative:text;mso-position-vertical:absolute;mso-position-vertical-relative:text" o:gfxdata="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" strokecolor="black [3213]" strokeweight="1pt">
                 <v:stroke endarrow="block" joinstyle="miter"/>
               </v:shape>
             </w:pict>
@@ -81,7 +84,7 @@
         <mc:AlternateContent>
           <mc:Choice Requires="wps">
             <w:drawing>
-              <wp:anchor distT="0" distB="0" distL="114300" distR="114300" simplePos="0" relativeHeight="251694080" behindDoc="0" locked="0" layoutInCell="1" allowOverlap="1" wp14:anchorId="2EEB9250" wp14:editId="1E58CFAC">
+              <wp:anchor distT="0" distB="0" distL="114300" distR="114300" simplePos="0" relativeHeight="251694080" behindDoc="0" locked="0" layoutInCell="1" allowOverlap="1" wp14:anchorId="2EEB9250" wp14:editId="24D3EC9E">
                 <wp:simplePos x="0" y="0"/>
                 <wp:positionH relativeFrom="column">
                   <wp:posOffset>2495550</wp:posOffset>
@@ -106,7 +109,10 @@
                         <a:prstGeom prst="straightConnector1">
                           <a:avLst/>
                         </a:prstGeom>
-                        <a:ln w="15875">
+                        <a:ln w="12700">
+                          <a:solidFill>
+                            <a:schemeClr val="tx1"/>
+                          </a:solidFill>
                           <a:tailEnd type="triangle"/>
                         </a:ln>
                       </wps:spPr>
@@ -133,7 +139,7 @@
           </mc:Choice>
           <mc:Fallback>
             <w:pict>
-              <v:shape w14:anchorId="385A4128" id="Straight Arrow Connector 27" o:spid="_x0000_s1026" type="#_x0000_t32" style="position:absolute;margin-left:196.5pt;margin-top:146.25pt;width:106.5pt;height:31.5pt;z-index:251694080;visibility:visible;mso-wrap-style:square;mso-wrap-distance-left:9pt;mso-wrap-distance-top:0;mso-wrap-distance-right:9pt;mso-wrap-distance-bottom:0;mso-position-horizontal:absolute;mso-position-horizontal-relative:text;mso-position-vertical:absolute;mso-position-vertical-relative:text" o:gfxdata="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" strokecolor="#4472c4 [3204]" strokeweight="1.25pt">
+              <v:shape w14:anchorId="4A61129E" id="Straight Arrow Connector 27" o:spid="_x0000_s1026" type="#_x0000_t32" style="position:absolute;margin-left:196.5pt;margin-top:146.25pt;width:106.5pt;height:31.5pt;z-index:251694080;visibility:visible;mso-wrap-style:square;mso-wrap-distance-left:9pt;mso-wrap-distance-top:0;mso-wrap-distance-right:9pt;mso-wrap-distance-bottom:0;mso-position-horizontal:absolute;mso-position-horizontal-relative:text;mso-position-vertical:absolute;mso-position-vertical-relative:text" o:gfxdata="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" strokecolor="black [3213]" strokeweight="1pt">
                 <v:stroke endarrow="block" joinstyle="miter"/>
               </v:shape>
             </w:pict>
@@ -147,7 +153,7 @@
         <mc:AlternateContent>
           <mc:Choice Requires="wps">
             <w:drawing>
-              <wp:anchor distT="0" distB="0" distL="114300" distR="114300" simplePos="0" relativeHeight="251689984" behindDoc="0" locked="0" layoutInCell="1" allowOverlap="1" wp14:anchorId="5023AD56" wp14:editId="03BD8A65">
+              <wp:anchor distT="0" distB="0" distL="114300" distR="114300" simplePos="0" relativeHeight="251689984" behindDoc="0" locked="0" layoutInCell="1" allowOverlap="1" wp14:anchorId="5023AD56" wp14:editId="40B27CDF">
                 <wp:simplePos x="0" y="0"/>
                 <wp:positionH relativeFrom="margin">
                   <wp:align>center</wp:align>
@@ -156,7 +162,7 @@
                   <wp:posOffset>2085975</wp:posOffset>
                 </wp:positionV>
                 <wp:extent cx="1209675" cy="590550"/>
-                <wp:effectExtent l="0" t="0" r="9525" b="0"/>
+                <wp:effectExtent l="0" t="0" r="0" b="0"/>
                 <wp:wrapNone/>
                 <wp:docPr id="28" name="Text Box 28"/>
                 <wp:cNvGraphicFramePr/>
@@ -172,12 +178,7 @@
                         <a:prstGeom prst="rect">
                           <a:avLst/>
                         </a:prstGeom>
-                        <a:solidFill>
-                          <a:schemeClr val="accent6">
-                            <a:lumMod val="60000"/>
-                            <a:lumOff val="40000"/>
-                          </a:schemeClr>
-                        </a:solidFill>
+                        <a:noFill/>
                         <a:ln w="6350">
                           <a:noFill/>
                         </a:ln>
@@ -185,19 +186,13 @@
                       <wps:txbx>
                         <w:txbxContent>
                           <w:p>
-                            <w:proofErr w:type="spellStart"/>
                             <w:r>
                               <w:t>Backtest</w:t>
                             </w:r>
-                            <w:proofErr w:type="spellEnd"/>
                             <w:r>
                               <w:br/>
-                            </w:r>
-                            <w:proofErr w:type="spellStart"/>
-                            <w:r>
                               <w:t>EventEngine</w:t>
                             </w:r>
-                            <w:proofErr w:type="spellEnd"/>
                           </w:p>
                         </w:txbxContent>
                       </wps:txbx>
@@ -225,23 +220,17 @@
                 <v:stroke joinstyle="miter"/>
                 <v:path gradientshapeok="t" o:connecttype="rect"/>
               </v:shapetype>
-              <v:shape id="Text Box 28" o:spid="_x0000_s1026" type="#_x0000_t202" style="position:absolute;margin-left:0;margin-top:164.25pt;width:95.25pt;height:46.5pt;z-index:251689984;visibility:visible;mso-wrap-style:square;mso-width-percent:0;mso-height-percent:0;mso-wrap-distance-left:9pt;mso-wrap-distance-top:0;mso-wrap-distance-right:9pt;mso-wrap-distance-bottom:0;mso-position-horizontal:center;mso-position-horizontal-relative:margin;mso-position-vertical:absolute;mso-position-vertical-relative:text;mso-width-percent:0;mso-height-percent:0;mso-width-relative:margin;mso-height-relative:margin;v-text-anchor:top" o:gfxdata="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" fillcolor="#a8d08d [1945]" stroked="f" strokeweight=".5pt">
+              <v:shape id="Text Box 28" o:spid="_x0000_s1026" type="#_x0000_t202" style="position:absolute;margin-left:0;margin-top:164.25pt;width:95.25pt;height:46.5pt;z-index:251689984;visibility:visible;mso-wrap-style:square;mso-width-percent:0;mso-height-percent:0;mso-wrap-distance-left:9pt;mso-wrap-distance-top:0;mso-wrap-distance-right:9pt;mso-wrap-distance-bottom:0;mso-position-horizontal:center;mso-position-horizontal-relative:margin;mso-position-vertical:absolute;mso-position-vertical-relative:text;mso-width-percent:0;mso-height-percent:0;mso-width-relative:margin;mso-height-relative:margin;v-text-anchor:top" o:gfxdata="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" filled="f" stroked="f" strokeweight=".5pt">
                 <v:textbox>
                   <w:txbxContent>
                     <w:p>
-                      <w:proofErr w:type="spellStart"/>
                       <w:r>
                         <w:t>Backtest</w:t>
                       </w:r>
-                      <w:proofErr w:type="spellEnd"/>
                       <w:r>
                         <w:br/>
-                      </w:r>
-                      <w:proofErr w:type="spellStart"/>
-                      <w:r>
                         <w:t>EventEngine</w:t>
                       </w:r>
-                      <w:proofErr w:type="spellEnd"/>
                     </w:p>
                   </w:txbxContent>
                 </v:textbox>
@@ -258,7 +247,7 @@
         <mc:AlternateContent>
           <mc:Choice Requires="wps">
             <w:drawing>
-              <wp:anchor distT="0" distB="0" distL="114300" distR="114300" simplePos="0" relativeHeight="251691008" behindDoc="0" locked="0" layoutInCell="1" allowOverlap="1" wp14:anchorId="1973097A" wp14:editId="6D3F5D6B">
+              <wp:anchor distT="0" distB="0" distL="114300" distR="114300" simplePos="0" relativeHeight="251691008" behindDoc="0" locked="0" layoutInCell="1" allowOverlap="1" wp14:anchorId="1973097A" wp14:editId="1A6D41B8">
                 <wp:simplePos x="0" y="0"/>
                 <wp:positionH relativeFrom="column">
                   <wp:posOffset>6686550</wp:posOffset>
@@ -267,7 +256,7 @@
                   <wp:posOffset>1600200</wp:posOffset>
                 </wp:positionV>
                 <wp:extent cx="1209675" cy="495300"/>
-                <wp:effectExtent l="0" t="0" r="9525" b="0"/>
+                <wp:effectExtent l="0" t="0" r="0" b="0"/>
                 <wp:wrapNone/>
                 <wp:docPr id="29" name="Text Box 29"/>
                 <wp:cNvGraphicFramePr/>
@@ -283,12 +272,7 @@
                         <a:prstGeom prst="rect">
                           <a:avLst/>
                         </a:prstGeom>
-                        <a:solidFill>
-                          <a:schemeClr val="accent6">
-                            <a:lumMod val="40000"/>
-                            <a:lumOff val="60000"/>
-                          </a:schemeClr>
-                        </a:solidFill>
+                        <a:noFill/>
                         <a:ln w="6350">
                           <a:noFill/>
                         </a:ln>
@@ -326,7 +310,7 @@
           </mc:Choice>
           <mc:Fallback>
             <w:pict>
-              <v:shape w14:anchorId="1973097A" id="Text Box 29" o:spid="_x0000_s1027" type="#_x0000_t202" style="position:absolute;margin-left:526.5pt;margin-top:126pt;width:95.25pt;height:39pt;z-index:251691008;visibility:visible;mso-wrap-style:square;mso-width-percent:0;mso-height-percent:0;mso-wrap-distance-left:9pt;mso-wrap-distance-top:0;mso-wrap-distance-right:9pt;mso-wrap-distance-bottom:0;mso-position-horizontal:absolute;mso-position-horizontal-relative:text;mso-position-vertical:absolute;mso-position-vertical-relative:text;mso-width-percent:0;mso-height-percent:0;mso-width-relative:margin;mso-height-relative:margin;v-text-anchor:top" o:gfxdata="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" fillcolor="#c5e0b3 [1305]" stroked="f" strokeweight=".5pt">
+              <v:shape w14:anchorId="1973097A" id="Text Box 29" o:spid="_x0000_s1027" type="#_x0000_t202" style="position:absolute;margin-left:526.5pt;margin-top:126pt;width:95.25pt;height:39pt;z-index:251691008;visibility:visible;mso-wrap-style:square;mso-width-percent:0;mso-height-percent:0;mso-wrap-distance-left:9pt;mso-wrap-distance-top:0;mso-wrap-distance-right:9pt;mso-wrap-distance-bottom:0;mso-position-horizontal:absolute;mso-position-horizontal-relative:text;mso-position-vertical:absolute;mso-position-vertical-relative:text;mso-width-percent:0;mso-height-percent:0;mso-width-relative:margin;mso-height-relative:margin;v-text-anchor:top" o:gfxdata="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" filled="f" stroked="f" strokeweight=".5pt">
                 <v:textbox>
                   <w:txbxContent>
                     <w:p>
@@ -352,7 +336,7 @@
         <mc:AlternateContent>
           <mc:Choice Requires="wps">
             <w:drawing>
-              <wp:anchor distT="0" distB="0" distL="114300" distR="114300" simplePos="0" relativeHeight="251692032" behindDoc="0" locked="0" layoutInCell="1" allowOverlap="1" wp14:anchorId="32EFB261" wp14:editId="309B0B48">
+              <wp:anchor distT="0" distB="0" distL="114300" distR="114300" simplePos="0" relativeHeight="251692032" behindDoc="0" locked="0" layoutInCell="1" allowOverlap="1" wp14:anchorId="32EFB261" wp14:editId="6C7EE6FD">
                 <wp:simplePos x="0" y="0"/>
                 <wp:positionH relativeFrom="column">
                   <wp:posOffset>6657975</wp:posOffset>
@@ -361,7 +345,7 @@
                   <wp:posOffset>2286000</wp:posOffset>
                 </wp:positionV>
                 <wp:extent cx="1209675" cy="495300"/>
-                <wp:effectExtent l="0" t="0" r="9525" b="0"/>
+                <wp:effectExtent l="0" t="0" r="0" b="0"/>
                 <wp:wrapNone/>
                 <wp:docPr id="30" name="Text Box 30"/>
                 <wp:cNvGraphicFramePr/>
@@ -377,12 +361,7 @@
                         <a:prstGeom prst="rect">
                           <a:avLst/>
                         </a:prstGeom>
-                        <a:solidFill>
-                          <a:schemeClr val="accent6">
-                            <a:lumMod val="40000"/>
-                            <a:lumOff val="60000"/>
-                          </a:schemeClr>
-                        </a:solidFill>
+                        <a:noFill/>
                         <a:ln w="6350">
                           <a:noFill/>
                         </a:ln>
@@ -420,7 +399,7 @@
           </mc:Choice>
           <mc:Fallback>
             <w:pict>
-              <v:shape w14:anchorId="32EFB261" id="Text Box 30" o:spid="_x0000_s1028" type="#_x0000_t202" style="position:absolute;margin-left:524.25pt;margin-top:180pt;width:95.25pt;height:39pt;z-index:251692032;visibility:visible;mso-wrap-style:square;mso-width-percent:0;mso-height-percent:0;mso-wrap-distance-left:9pt;mso-wrap-distance-top:0;mso-wrap-distance-right:9pt;mso-wrap-distance-bottom:0;mso-position-horizontal:absolute;mso-position-horizontal-relative:text;mso-position-vertical:absolute;mso-position-vertical-relative:text;mso-width-percent:0;mso-height-percent:0;mso-width-relative:margin;mso-height-relative:margin;v-text-anchor:top" o:gfxdata="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" fillcolor="#c5e0b3 [1305]" stroked="f" strokeweight=".5pt">
+              <v:shape w14:anchorId="32EFB261" id="Text Box 30" o:spid="_x0000_s1028" type="#_x0000_t202" style="position:absolute;margin-left:524.25pt;margin-top:180pt;width:95.25pt;height:39pt;z-index:251692032;visibility:visible;mso-wrap-style:square;mso-width-percent:0;mso-height-percent:0;mso-wrap-distance-left:9pt;mso-wrap-distance-top:0;mso-wrap-distance-right:9pt;mso-wrap-distance-bottom:0;mso-position-horizontal:absolute;mso-position-horizontal-relative:text;mso-position-vertical:absolute;mso-position-vertical-relative:text;mso-width-percent:0;mso-height-percent:0;mso-width-relative:margin;mso-height-relative:margin;v-text-anchor:top" o:gfxdata="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" filled="f" stroked="f" strokeweight=".5pt">
                 <v:textbox>
                   <w:txbxContent>
                     <w:p>
@@ -446,7 +425,7 @@
         <mc:AlternateContent>
           <mc:Choice Requires="wps">
             <w:drawing>
-              <wp:anchor distT="0" distB="0" distL="114300" distR="114300" simplePos="0" relativeHeight="251693056" behindDoc="0" locked="0" layoutInCell="1" allowOverlap="1" wp14:anchorId="470C8D0B" wp14:editId="478BA833">
+              <wp:anchor distT="0" distB="0" distL="114300" distR="114300" simplePos="0" relativeHeight="251693056" behindDoc="0" locked="0" layoutInCell="1" allowOverlap="1" wp14:anchorId="470C8D0B" wp14:editId="5B706C1F">
                 <wp:simplePos x="0" y="0"/>
                 <wp:positionH relativeFrom="column">
                   <wp:posOffset>6667500</wp:posOffset>
@@ -455,7 +434,7 @@
                   <wp:posOffset>2895600</wp:posOffset>
                 </wp:positionV>
                 <wp:extent cx="1209675" cy="533400"/>
-                <wp:effectExtent l="0" t="0" r="9525" b="0"/>
+                <wp:effectExtent l="0" t="0" r="0" b="0"/>
                 <wp:wrapNone/>
                 <wp:docPr id="31" name="Text Box 31"/>
                 <wp:cNvGraphicFramePr/>
@@ -471,12 +450,7 @@
                         <a:prstGeom prst="rect">
                           <a:avLst/>
                         </a:prstGeom>
-                        <a:solidFill>
-                          <a:schemeClr val="accent6">
-                            <a:lumMod val="40000"/>
-                            <a:lumOff val="60000"/>
-                          </a:schemeClr>
-                        </a:solidFill>
+                        <a:noFill/>
                         <a:ln w="6350">
                           <a:noFill/>
                         </a:ln>
@@ -514,7 +488,7 @@
           </mc:Choice>
           <mc:Fallback>
             <w:pict>
-              <v:shape w14:anchorId="470C8D0B" id="Text Box 31" o:spid="_x0000_s1029" type="#_x0000_t202" style="position:absolute;margin-left:525pt;margin-top:228pt;width:95.25pt;height:42pt;z-index:251693056;visibility:visible;mso-wrap-style:square;mso-width-percent:0;mso-height-percent:0;mso-wrap-distance-left:9pt;mso-wrap-distance-top:0;mso-wrap-distance-right:9pt;mso-wrap-distance-bottom:0;mso-position-horizontal:absolute;mso-position-horizontal-relative:text;mso-position-vertical:absolute;mso-position-vertical-relative:text;mso-width-percent:0;mso-height-percent:0;mso-width-relative:margin;mso-height-relative:margin;v-text-anchor:top" o:gfxdata="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" fillcolor="#c5e0b3 [1305]" stroked="f" strokeweight=".5pt">
+              <v:shape w14:anchorId="470C8D0B" id="Text Box 31" o:spid="_x0000_s1029" type="#_x0000_t202" style="position:absolute;margin-left:525pt;margin-top:228pt;width:95.25pt;height:42pt;z-index:251693056;visibility:visible;mso-wrap-style:square;mso-width-percent:0;mso-height-percent:0;mso-wrap-distance-left:9pt;mso-wrap-distance-top:0;mso-wrap-distance-right:9pt;mso-wrap-distance-bottom:0;mso-position-horizontal:absolute;mso-position-horizontal-relative:text;mso-position-vertical:absolute;mso-position-vertical-relative:text;mso-width-percent:0;mso-height-percent:0;mso-width-relative:margin;mso-height-relative:margin;v-text-anchor:top" o:gfxdata="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" filled="f" stroked="f" strokeweight=".5pt">
                 <v:textbox>
                   <w:txbxContent>
                     <w:p>
@@ -540,7 +514,7 @@
         <mc:AlternateContent>
           <mc:Choice Requires="wps">
             <w:drawing>
-              <wp:anchor distT="0" distB="0" distL="114300" distR="114300" simplePos="0" relativeHeight="251685888" behindDoc="0" locked="0" layoutInCell="1" allowOverlap="1" wp14:anchorId="53C09820" wp14:editId="475DF63D">
+              <wp:anchor distT="0" distB="0" distL="114300" distR="114300" simplePos="0" relativeHeight="251685888" behindDoc="0" locked="0" layoutInCell="1" allowOverlap="1" wp14:anchorId="53C09820" wp14:editId="4887D57E">
                 <wp:simplePos x="0" y="0"/>
                 <wp:positionH relativeFrom="column">
                   <wp:posOffset>6677025</wp:posOffset>
@@ -549,7 +523,7 @@
                   <wp:posOffset>523875</wp:posOffset>
                 </wp:positionV>
                 <wp:extent cx="1209675" cy="419100"/>
-                <wp:effectExtent l="0" t="0" r="9525" b="0"/>
+                <wp:effectExtent l="0" t="0" r="0" b="0"/>
                 <wp:wrapNone/>
                 <wp:docPr id="32" name="Text Box 32"/>
                 <wp:cNvGraphicFramePr/>
@@ -565,12 +539,7 @@
                         <a:prstGeom prst="rect">
                           <a:avLst/>
                         </a:prstGeom>
-                        <a:solidFill>
-                          <a:schemeClr val="accent4">
-                            <a:lumMod val="60000"/>
-                            <a:lumOff val="40000"/>
-                          </a:schemeClr>
-                        </a:solidFill>
+                        <a:noFill/>
                         <a:ln w="6350">
                           <a:noFill/>
                         </a:ln>
@@ -615,7 +584,7 @@
           </mc:Choice>
           <mc:Fallback>
             <w:pict>
-              <v:shape w14:anchorId="53C09820" id="Text Box 32" o:spid="_x0000_s1030" type="#_x0000_t202" style="position:absolute;margin-left:525.75pt;margin-top:41.25pt;width:95.25pt;height:33pt;z-index:251685888;visibility:visible;mso-wrap-style:square;mso-width-percent:0;mso-height-percent:0;mso-wrap-distance-left:9pt;mso-wrap-distance-top:0;mso-wrap-distance-right:9pt;mso-wrap-distance-bottom:0;mso-position-horizontal:absolute;mso-position-horizontal-relative:text;mso-position-vertical:absolute;mso-position-vertical-relative:text;mso-width-percent:0;mso-height-percent:0;mso-width-relative:margin;mso-height-relative:margin;v-text-anchor:top" o:gfxdata="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" fillcolor="#ffd966 [1943]" stroked="f" strokeweight=".5pt">
+              <v:shape w14:anchorId="53C09820" id="Text Box 32" o:spid="_x0000_s1030" type="#_x0000_t202" style="position:absolute;margin-left:525.75pt;margin-top:41.25pt;width:95.25pt;height:33pt;z-index:251685888;visibility:visible;mso-wrap-style:square;mso-width-percent:0;mso-height-percent:0;mso-wrap-distance-left:9pt;mso-wrap-distance-top:0;mso-wrap-distance-right:9pt;mso-wrap-distance-bottom:0;mso-position-horizontal:absolute;mso-position-horizontal-relative:text;mso-position-vertical:absolute;mso-position-vertical-relative:text;mso-width-percent:0;mso-height-percent:0;mso-width-relative:margin;mso-height-relative:margin;v-text-anchor:top" o:gfxdata="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" filled="f" stroked="f" strokeweight=".5pt">
                 <v:textbox>
                   <w:txbxContent>
                     <w:p>
@@ -648,7 +617,7 @@
         <mc:AlternateContent>
           <mc:Choice Requires="wps">
             <w:drawing>
-              <wp:anchor distT="0" distB="0" distL="114300" distR="114300" simplePos="0" relativeHeight="251684864" behindDoc="0" locked="0" layoutInCell="1" allowOverlap="1" wp14:anchorId="68837AC3" wp14:editId="7ABC67E9">
+              <wp:anchor distT="0" distB="0" distL="114300" distR="114300" simplePos="0" relativeHeight="251684864" behindDoc="0" locked="0" layoutInCell="1" allowOverlap="1" wp14:anchorId="68837AC3" wp14:editId="185679B5">
                 <wp:simplePos x="0" y="0"/>
                 <wp:positionH relativeFrom="column">
                   <wp:posOffset>3790950</wp:posOffset>
@@ -673,12 +642,7 @@
                         <a:prstGeom prst="rect">
                           <a:avLst/>
                         </a:prstGeom>
-                        <a:solidFill>
-                          <a:schemeClr val="accent4">
-                            <a:lumMod val="60000"/>
-                            <a:lumOff val="40000"/>
-                          </a:schemeClr>
-                        </a:solidFill>
+                        <a:noFill/>
                         <a:ln w="6350">
                           <a:noFill/>
                         </a:ln>
@@ -693,7 +657,6 @@
                                 <w:szCs w:val="28"/>
                               </w:rPr>
                             </w:pPr>
-                            <w:proofErr w:type="spellStart"/>
                             <w:r>
                               <w:rPr>
                                 <w:sz w:val="28"/>
@@ -701,7 +664,6 @@
                               </w:rPr>
                               <w:t>BacktestEngine</w:t>
                             </w:r>
-                            <w:proofErr w:type="spellEnd"/>
                           </w:p>
                         </w:txbxContent>
                       </wps:txbx>
@@ -725,7 +687,7 @@
           </mc:Choice>
           <mc:Fallback>
             <w:pict>
-              <v:shape w14:anchorId="68837AC3" id="Text Box 33" o:spid="_x0000_s1031" type="#_x0000_t202" style="position:absolute;margin-left:298.5pt;margin-top:40.5pt;width:115.5pt;height:33pt;z-index:251684864;visibility:visible;mso-wrap-style:square;mso-width-percent:0;mso-height-percent:0;mso-wrap-distance-left:9pt;mso-wrap-distance-top:0;mso-wrap-distance-right:9pt;mso-wrap-distance-bottom:0;mso-position-horizontal:absolute;mso-position-horizontal-relative:text;mso-position-vertical:absolute;mso-position-vertical-relative:text;mso-width-percent:0;mso-height-percent:0;mso-width-relative:margin;mso-height-relative:margin;v-text-anchor:top" o:gfxdata="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" fillcolor="#ffd966 [1943]" stroked="f" strokeweight=".5pt">
+              <v:shape w14:anchorId="68837AC3" id="Text Box 33" o:spid="_x0000_s1031" type="#_x0000_t202" style="position:absolute;margin-left:298.5pt;margin-top:40.5pt;width:115.5pt;height:33pt;z-index:251684864;visibility:visible;mso-wrap-style:square;mso-width-percent:0;mso-height-percent:0;mso-wrap-distance-left:9pt;mso-wrap-distance-top:0;mso-wrap-distance-right:9pt;mso-wrap-distance-bottom:0;mso-position-horizontal:absolute;mso-position-horizontal-relative:text;mso-position-vertical:absolute;mso-position-vertical-relative:text;mso-width-percent:0;mso-height-percent:0;mso-width-relative:margin;mso-height-relative:margin;v-text-anchor:top" o:gfxdata="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" filled="f" stroked="f" strokeweight=".5pt">
                 <v:textbox>
                   <w:txbxContent>
                     <w:p>
@@ -736,7 +698,6 @@
                           <w:szCs w:val="28"/>
                         </w:rPr>
                       </w:pPr>
-                      <w:proofErr w:type="spellStart"/>
                       <w:r>
                         <w:rPr>
                           <w:sz w:val="28"/>
@@ -744,7 +705,6 @@
                         </w:rPr>
                         <w:t>BacktestEngine</w:t>
                       </w:r>
-                      <w:proofErr w:type="spellEnd"/>
                     </w:p>
                   </w:txbxContent>
                 </v:textbox>
@@ -760,7 +720,7 @@
         <mc:AlternateContent>
           <mc:Choice Requires="wps">
             <w:drawing>
-              <wp:anchor distT="0" distB="0" distL="114300" distR="114300" simplePos="0" relativeHeight="251686912" behindDoc="0" locked="0" layoutInCell="1" allowOverlap="1" wp14:anchorId="643935E4" wp14:editId="28EB491C">
+              <wp:anchor distT="0" distB="0" distL="114300" distR="114300" simplePos="0" relativeHeight="251686912" behindDoc="0" locked="0" layoutInCell="1" allowOverlap="1" wp14:anchorId="643935E4" wp14:editId="361F5BBF">
                 <wp:simplePos x="0" y="0"/>
                 <wp:positionH relativeFrom="column">
                   <wp:posOffset>942975</wp:posOffset>
@@ -787,9 +747,7 @@
                         </a:prstGeom>
                         <a:ln w="19050">
                           <a:solidFill>
-                            <a:schemeClr val="accent2">
-                              <a:lumMod val="75000"/>
-                            </a:schemeClr>
+                            <a:schemeClr val="tx1"/>
                           </a:solidFill>
                           <a:prstDash val="lgDashDot"/>
                         </a:ln>
@@ -817,7 +775,7 @@
           </mc:Choice>
           <mc:Fallback>
             <w:pict>
-              <v:line w14:anchorId="3E61DE38" id="Straight Connector 34" o:spid="_x0000_s1026" style="position:absolute;z-index:251686912;visibility:visible;mso-wrap-style:square;mso-wrap-distance-left:9pt;mso-wrap-distance-top:0;mso-wrap-distance-right:9pt;mso-wrap-distance-bottom:0;mso-position-horizontal:absolute;mso-position-horizontal-relative:text;mso-position-vertical:absolute;mso-position-vertical-relative:text" from="74.25pt,97.5pt" to="636.75pt,97.5pt" o:gfxdata="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" strokecolor="#c45911 [2405]" strokeweight="1.5pt">
+              <v:line w14:anchorId="653A15A1" id="Straight Connector 34" o:spid="_x0000_s1026" style="position:absolute;z-index:251686912;visibility:visible;mso-wrap-style:square;mso-wrap-distance-left:9pt;mso-wrap-distance-top:0;mso-wrap-distance-right:9pt;mso-wrap-distance-bottom:0;mso-position-horizontal:absolute;mso-position-horizontal-relative:text;mso-position-vertical:absolute;mso-position-vertical-relative:text" from="74.25pt,97.5pt" to="636.75pt,97.5pt" o:gfxdata="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" strokecolor="black [3213]" strokeweight="1.5pt">
                 <v:stroke dashstyle="longDashDot" joinstyle="miter"/>
               </v:line>
             </w:pict>
@@ -831,7 +789,7 @@
         <mc:AlternateContent>
           <mc:Choice Requires="wps">
             <w:drawing>
-              <wp:anchor distT="0" distB="0" distL="114300" distR="114300" simplePos="0" relativeHeight="251688960" behindDoc="0" locked="0" layoutInCell="1" allowOverlap="1" wp14:anchorId="6FD86C07" wp14:editId="65608D90">
+              <wp:anchor distT="0" distB="0" distL="114300" distR="114300" simplePos="0" relativeHeight="251688960" behindDoc="0" locked="0" layoutInCell="1" allowOverlap="1" wp14:anchorId="6FD86C07" wp14:editId="7DE476E7">
                 <wp:simplePos x="0" y="0"/>
                 <wp:positionH relativeFrom="column">
                   <wp:posOffset>1123950</wp:posOffset>
@@ -840,7 +798,7 @@
                   <wp:posOffset>2666365</wp:posOffset>
                 </wp:positionV>
                 <wp:extent cx="1209675" cy="619125"/>
-                <wp:effectExtent l="0" t="0" r="9525" b="9525"/>
+                <wp:effectExtent l="0" t="0" r="0" b="0"/>
                 <wp:wrapNone/>
                 <wp:docPr id="35" name="Text Box 35"/>
                 <wp:cNvGraphicFramePr/>
@@ -856,12 +814,7 @@
                         <a:prstGeom prst="rect">
                           <a:avLst/>
                         </a:prstGeom>
-                        <a:solidFill>
-                          <a:schemeClr val="accent1">
-                            <a:lumMod val="60000"/>
-                            <a:lumOff val="40000"/>
-                          </a:schemeClr>
-                        </a:solidFill>
+                        <a:noFill/>
                         <a:ln w="6350">
                           <a:noFill/>
                         </a:ln>
@@ -874,14 +827,12 @@
                                 <w:color w:val="000000" w:themeColor="text1"/>
                               </w:rPr>
                             </w:pPr>
-                            <w:proofErr w:type="spellStart"/>
                             <w:r>
                               <w:rPr>
                                 <w:color w:val="000000" w:themeColor="text1"/>
                               </w:rPr>
                               <w:t>Backtest</w:t>
                             </w:r>
-                            <w:proofErr w:type="spellEnd"/>
                             <w:r>
                               <w:rPr>
                                 <w:color w:val="000000" w:themeColor="text1"/>
@@ -912,7 +863,7 @@
           </mc:Choice>
           <mc:Fallback>
             <w:pict>
-              <v:shape w14:anchorId="6FD86C07" id="Text Box 35" o:spid="_x0000_s1032" type="#_x0000_t202" style="position:absolute;margin-left:88.5pt;margin-top:209.95pt;width:95.25pt;height:48.75pt;z-index:251688960;visibility:visible;mso-wrap-style:square;mso-width-percent:0;mso-height-percent:0;mso-wrap-distance-left:9pt;mso-wrap-distance-top:0;mso-wrap-distance-right:9pt;mso-wrap-distance-bottom:0;mso-position-horizontal:absolute;mso-position-horizontal-relative:text;mso-position-vertical:absolute;mso-position-vertical-relative:text;mso-width-percent:0;mso-height-percent:0;mso-width-relative:margin;mso-height-relative:margin;v-text-anchor:top" o:gfxdata="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" fillcolor="#8eaadb [1940]" stroked="f" strokeweight=".5pt">
+              <v:shape w14:anchorId="6FD86C07" id="Text Box 35" o:spid="_x0000_s1032" type="#_x0000_t202" style="position:absolute;margin-left:88.5pt;margin-top:209.95pt;width:95.25pt;height:48.75pt;z-index:251688960;visibility:visible;mso-wrap-style:square;mso-width-percent:0;mso-height-percent:0;mso-wrap-distance-left:9pt;mso-wrap-distance-top:0;mso-wrap-distance-right:9pt;mso-wrap-distance-bottom:0;mso-position-horizontal:absolute;mso-position-horizontal-relative:text;mso-position-vertical:absolute;mso-position-vertical-relative:text;mso-width-percent:0;mso-height-percent:0;mso-width-relative:margin;mso-height-relative:margin;v-text-anchor:top" o:gfxdata="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" filled="f" stroked="f" strokeweight=".5pt">
                 <v:textbox>
                   <w:txbxContent>
                     <w:p>
@@ -921,14 +872,12 @@
                           <w:color w:val="000000" w:themeColor="text1"/>
                         </w:rPr>
                       </w:pPr>
-                      <w:proofErr w:type="spellStart"/>
                       <w:r>
                         <w:rPr>
                           <w:color w:val="000000" w:themeColor="text1"/>
                         </w:rPr>
                         <w:t>Backtest</w:t>
                       </w:r>
-                      <w:proofErr w:type="spellEnd"/>
                       <w:r>
                         <w:rPr>
                           <w:color w:val="000000" w:themeColor="text1"/>
@@ -951,7 +900,7 @@
         <mc:AlternateContent>
           <mc:Choice Requires="wps">
             <w:drawing>
-              <wp:anchor distT="0" distB="0" distL="114300" distR="114300" simplePos="0" relativeHeight="251687936" behindDoc="0" locked="0" layoutInCell="1" allowOverlap="1" wp14:anchorId="322D6AA2" wp14:editId="4423B7B6">
+              <wp:anchor distT="0" distB="0" distL="114300" distR="114300" simplePos="0" relativeHeight="251687936" behindDoc="0" locked="0" layoutInCell="1" allowOverlap="1" wp14:anchorId="322D6AA2" wp14:editId="2260FD5C">
                 <wp:simplePos x="0" y="0"/>
                 <wp:positionH relativeFrom="column">
                   <wp:posOffset>1133475</wp:posOffset>
@@ -960,7 +909,7 @@
                   <wp:posOffset>1590040</wp:posOffset>
                 </wp:positionV>
                 <wp:extent cx="1209675" cy="581025"/>
-                <wp:effectExtent l="0" t="0" r="9525" b="9525"/>
+                <wp:effectExtent l="0" t="0" r="0" b="0"/>
                 <wp:wrapNone/>
                 <wp:docPr id="36" name="Text Box 36"/>
                 <wp:cNvGraphicFramePr/>
@@ -976,12 +925,7 @@
                         <a:prstGeom prst="rect">
                           <a:avLst/>
                         </a:prstGeom>
-                        <a:solidFill>
-                          <a:schemeClr val="accent1">
-                            <a:lumMod val="60000"/>
-                            <a:lumOff val="40000"/>
-                          </a:schemeClr>
-                        </a:solidFill>
+                        <a:noFill/>
                         <a:ln w="6350">
                           <a:noFill/>
                         </a:ln>
@@ -994,28 +938,19 @@
                                 <w:color w:val="000000" w:themeColor="text1"/>
                               </w:rPr>
                             </w:pPr>
-                            <w:proofErr w:type="spellStart"/>
                             <w:r>
                               <w:rPr>
                                 <w:color w:val="000000" w:themeColor="text1"/>
                               </w:rPr>
                               <w:t>Backtest</w:t>
                             </w:r>
-                            <w:proofErr w:type="spellEnd"/>
                             <w:r>
                               <w:rPr>
                                 <w:color w:val="000000" w:themeColor="text1"/>
                               </w:rPr>
                               <w:br/>
-                            </w:r>
-                            <w:proofErr w:type="spellStart"/>
-                            <w:r>
-                              <w:rPr>
-                                <w:color w:val="000000" w:themeColor="text1"/>
-                              </w:rPr>
                               <w:t>DataFeed</w:t>
                             </w:r>
-                            <w:proofErr w:type="spellEnd"/>
                           </w:p>
                         </w:txbxContent>
                       </wps:txbx>
@@ -1039,7 +974,7 @@
           </mc:Choice>
           <mc:Fallback>
             <w:pict>
-              <v:shape w14:anchorId="322D6AA2" id="Text Box 36" o:spid="_x0000_s1033" type="#_x0000_t202" style="position:absolute;margin-left:89.25pt;margin-top:125.2pt;width:95.25pt;height:45.75pt;z-index:251687936;visibility:visible;mso-wrap-style:square;mso-width-percent:0;mso-height-percent:0;mso-wrap-distance-left:9pt;mso-wrap-distance-top:0;mso-wrap-distance-right:9pt;mso-wrap-distance-bottom:0;mso-position-horizontal:absolute;mso-position-horizontal-relative:text;mso-position-vertical:absolute;mso-position-vertical-relative:text;mso-width-percent:0;mso-height-percent:0;mso-width-relative:margin;mso-height-relative:margin;v-text-anchor:top" o:gfxdata="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" fillcolor="#8eaadb [1940]" stroked="f" strokeweight=".5pt">
+              <v:shape w14:anchorId="322D6AA2" id="Text Box 36" o:spid="_x0000_s1033" type="#_x0000_t202" style="position:absolute;margin-left:89.25pt;margin-top:125.2pt;width:95.25pt;height:45.75pt;z-index:251687936;visibility:visible;mso-wrap-style:square;mso-width-percent:0;mso-height-percent:0;mso-wrap-distance-left:9pt;mso-wrap-distance-top:0;mso-wrap-distance-right:9pt;mso-wrap-distance-bottom:0;mso-position-horizontal:absolute;mso-position-horizontal-relative:text;mso-position-vertical:absolute;mso-position-vertical-relative:text;mso-width-percent:0;mso-height-percent:0;mso-width-relative:margin;mso-height-relative:margin;v-text-anchor:top" o:gfxdata="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" filled="f" stroked="f" strokeweight=".5pt">
                 <v:textbox>
                   <w:txbxContent>
                     <w:p>
@@ -1048,28 +983,19 @@
                           <w:color w:val="000000" w:themeColor="text1"/>
                         </w:rPr>
                       </w:pPr>
-                      <w:proofErr w:type="spellStart"/>
                       <w:r>
                         <w:rPr>
                           <w:color w:val="000000" w:themeColor="text1"/>
                         </w:rPr>
                         <w:t>Backtest</w:t>
                       </w:r>
-                      <w:proofErr w:type="spellEnd"/>
                       <w:r>
                         <w:rPr>
                           <w:color w:val="000000" w:themeColor="text1"/>
                         </w:rPr>
                         <w:br/>
-                      </w:r>
-                      <w:proofErr w:type="spellStart"/>
-                      <w:r>
-                        <w:rPr>
-                          <w:color w:val="000000" w:themeColor="text1"/>
-                        </w:rPr>
                         <w:t>DataFeed</w:t>
                       </w:r>
-                      <w:proofErr w:type="spellEnd"/>
                     </w:p>
                   </w:txbxContent>
                 </v:textbox>
@@ -1085,7 +1011,7 @@
         <mc:AlternateContent>
           <mc:Choice Requires="wps">
             <w:drawing>
-              <wp:anchor distT="0" distB="0" distL="114300" distR="114300" simplePos="0" relativeHeight="251683840" behindDoc="0" locked="0" layoutInCell="1" allowOverlap="1" wp14:anchorId="78F00447" wp14:editId="294B9843">
+              <wp:anchor distT="0" distB="0" distL="114300" distR="114300" simplePos="0" relativeHeight="251683840" behindDoc="0" locked="0" layoutInCell="1" allowOverlap="1" wp14:anchorId="78F00447" wp14:editId="4C2E2C29">
                 <wp:simplePos x="0" y="0"/>
                 <wp:positionH relativeFrom="column">
                   <wp:posOffset>1162050</wp:posOffset>
@@ -1094,7 +1020,7 @@
                   <wp:posOffset>523875</wp:posOffset>
                 </wp:positionV>
                 <wp:extent cx="1209675" cy="419100"/>
-                <wp:effectExtent l="0" t="0" r="9525" b="0"/>
+                <wp:effectExtent l="0" t="0" r="0" b="0"/>
                 <wp:wrapNone/>
                 <wp:docPr id="37" name="Text Box 37"/>
                 <wp:cNvGraphicFramePr/>
@@ -1110,12 +1036,7 @@
                         <a:prstGeom prst="rect">
                           <a:avLst/>
                         </a:prstGeom>
-                        <a:solidFill>
-                          <a:schemeClr val="accent4">
-                            <a:lumMod val="60000"/>
-                            <a:lumOff val="40000"/>
-                          </a:schemeClr>
-                        </a:solidFill>
+                        <a:noFill/>
                         <a:ln w="6350">
                           <a:noFill/>
                         </a:ln>
@@ -1160,7 +1081,7 @@
           </mc:Choice>
           <mc:Fallback>
             <w:pict>
-              <v:shape w14:anchorId="78F00447" id="Text Box 37" o:spid="_x0000_s1034" type="#_x0000_t202" style="position:absolute;margin-left:91.5pt;margin-top:41.25pt;width:95.25pt;height:33pt;z-index:251683840;visibility:visible;mso-wrap-style:square;mso-width-percent:0;mso-height-percent:0;mso-wrap-distance-left:9pt;mso-wrap-distance-top:0;mso-wrap-distance-right:9pt;mso-wrap-distance-bottom:0;mso-position-horizontal:absolute;mso-position-horizontal-relative:text;mso-position-vertical:absolute;mso-position-vertical-relative:text;mso-width-percent:0;mso-height-percent:0;mso-width-relative:margin;mso-height-relative:margin;v-text-anchor:top" o:gfxdata="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" fillcolor="#ffd966 [1943]" stroked="f" strokeweight=".5pt">
+              <v:shape w14:anchorId="78F00447" id="Text Box 37" o:spid="_x0000_s1034" type="#_x0000_t202" style="position:absolute;margin-left:91.5pt;margin-top:41.25pt;width:95.25pt;height:33pt;z-index:251683840;visibility:visible;mso-wrap-style:square;mso-width-percent:0;mso-height-percent:0;mso-wrap-distance-left:9pt;mso-wrap-distance-top:0;mso-wrap-distance-right:9pt;mso-wrap-distance-bottom:0;mso-position-horizontal:absolute;mso-position-horizontal-relative:text;mso-position-vertical:absolute;mso-position-vertical-relative:text;mso-width-percent:0;mso-height-percent:0;mso-width-relative:margin;mso-height-relative:margin;v-text-anchor:top" o:gfxdata="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" filled="f" stroked="f" strokeweight=".5pt">
                 <v:textbox>
                   <w:txbxContent>
                     <w:p>
@@ -1193,7 +1114,7 @@
         <mc:AlternateContent>
           <mc:Choice Requires="wps">
             <w:drawing>
-              <wp:anchor distT="0" distB="0" distL="114300" distR="114300" simplePos="0" relativeHeight="251680768" behindDoc="0" locked="0" layoutInCell="1" allowOverlap="1" wp14:anchorId="1717D22F" wp14:editId="07E715AB">
+              <wp:anchor distT="0" distB="0" distL="114300" distR="114300" simplePos="0" relativeHeight="251680768" behindDoc="0" locked="0" layoutInCell="1" allowOverlap="1" wp14:anchorId="1717D22F" wp14:editId="5DD5B72F">
                 <wp:simplePos x="0" y="0"/>
                 <wp:positionH relativeFrom="column">
                   <wp:posOffset>6229350</wp:posOffset>
@@ -1218,12 +1139,12 @@
                         <a:prstGeom prst="rect">
                           <a:avLst/>
                         </a:prstGeom>
-                        <a:solidFill>
-                          <a:schemeClr val="accent5">
-                            <a:lumMod val="40000"/>
-                            <a:lumOff val="60000"/>
-                          </a:schemeClr>
-                        </a:solidFill>
+                        <a:noFill/>
+                        <a:ln>
+                          <a:solidFill>
+                            <a:schemeClr val="tx1"/>
+                          </a:solidFill>
+                        </a:ln>
                       </wps:spPr>
                       <wps:style>
                         <a:lnRef idx="2">
@@ -1258,7 +1179,7 @@
           </mc:Choice>
           <mc:Fallback>
             <w:pict>
-              <v:rect w14:anchorId="425E4BEA" id="Rectangle 38" o:spid="_x0000_s1026" style="position:absolute;margin-left:490.5pt;margin-top:18.75pt;width:167.25pt;height:300.75pt;z-index:251680768;visibility:visible;mso-wrap-style:square;mso-height-percent:0;mso-wrap-distance-left:9pt;mso-wrap-distance-top:0;mso-wrap-distance-right:9pt;mso-wrap-distance-bottom:0;mso-position-horizontal:absolute;mso-position-horizontal-relative:text;mso-position-vertical:absolute;mso-position-vertical-relative:text;mso-height-percent:0;mso-height-relative:margin;v-text-anchor:middle" o:gfxdata="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" fillcolor="#bdd6ee [1304]" strokecolor="#1f3763 [1604]" strokeweight="1pt"/>
+              <v:rect w14:anchorId="45A91CB6" id="Rectangle 38" o:spid="_x0000_s1026" style="position:absolute;margin-left:490.5pt;margin-top:18.75pt;width:167.25pt;height:300.75pt;z-index:251680768;visibility:visible;mso-wrap-style:square;mso-height-percent:0;mso-wrap-distance-left:9pt;mso-wrap-distance-top:0;mso-wrap-distance-right:9pt;mso-wrap-distance-bottom:0;mso-position-horizontal:absolute;mso-position-horizontal-relative:text;mso-position-vertical:absolute;mso-position-vertical-relative:text;mso-height-percent:0;mso-height-relative:margin;v-text-anchor:middle" o:gfxdata="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" filled="f" strokecolor="black [3213]" strokeweight="1pt"/>
             </w:pict>
           </mc:Fallback>
         </mc:AlternateContent>
@@ -1270,7 +1191,7 @@
         <mc:AlternateContent>
           <mc:Choice Requires="wps">
             <w:drawing>
-              <wp:anchor distT="0" distB="0" distL="114300" distR="114300" simplePos="0" relativeHeight="251681792" behindDoc="0" locked="0" layoutInCell="1" allowOverlap="1" wp14:anchorId="4736E443" wp14:editId="1FDFBF73">
+              <wp:anchor distT="0" distB="0" distL="114300" distR="114300" simplePos="0" relativeHeight="251681792" behindDoc="0" locked="0" layoutInCell="1" allowOverlap="1" wp14:anchorId="4736E443" wp14:editId="6AE16694">
                 <wp:simplePos x="0" y="0"/>
                 <wp:positionH relativeFrom="margin">
                   <wp:align>center</wp:align>
@@ -1295,12 +1216,12 @@
                         <a:prstGeom prst="rect">
                           <a:avLst/>
                         </a:prstGeom>
-                        <a:solidFill>
-                          <a:schemeClr val="accent2">
-                            <a:lumMod val="40000"/>
-                            <a:lumOff val="60000"/>
-                          </a:schemeClr>
-                        </a:solidFill>
+                        <a:noFill/>
+                        <a:ln>
+                          <a:solidFill>
+                            <a:schemeClr val="tx1"/>
+                          </a:solidFill>
+                        </a:ln>
                       </wps:spPr>
                       <wps:style>
                         <a:lnRef idx="2">
@@ -1335,7 +1256,7 @@
           </mc:Choice>
           <mc:Fallback>
             <w:pict>
-              <v:rect w14:anchorId="164CBBC5" id="Rectangle 39" o:spid="_x0000_s1026" style="position:absolute;margin-left:0;margin-top:16.5pt;width:167.25pt;height:300.75pt;z-index:251681792;visibility:visible;mso-wrap-style:square;mso-height-percent:0;mso-wrap-distance-left:9pt;mso-wrap-distance-top:0;mso-wrap-distance-right:9pt;mso-wrap-distance-bottom:0;mso-position-horizontal:center;mso-position-horizontal-relative:margin;mso-position-vertical:absolute;mso-position-vertical-relative:text;mso-height-percent:0;mso-height-relative:margin;v-text-anchor:middle" o:gfxdata="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" fillcolor="#f7caac [1301]" strokecolor="#1f3763 [1604]" strokeweight="1pt">
+              <v:rect w14:anchorId="558579BF" id="Rectangle 39" o:spid="_x0000_s1026" style="position:absolute;margin-left:0;margin-top:16.5pt;width:167.25pt;height:300.75pt;z-index:251681792;visibility:visible;mso-wrap-style:square;mso-height-percent:0;mso-wrap-distance-left:9pt;mso-wrap-distance-top:0;mso-wrap-distance-right:9pt;mso-wrap-distance-bottom:0;mso-position-horizontal:center;mso-position-horizontal-relative:margin;mso-position-vertical:absolute;mso-position-vertical-relative:text;mso-height-percent:0;mso-height-relative:margin;v-text-anchor:middle" o:gfxdata="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" filled="f" strokecolor="black [3213]" strokeweight="1pt">
                 <w10:wrap anchorx="margin"/>
               </v:rect>
             </w:pict>
@@ -1349,7 +1270,7 @@
         <mc:AlternateContent>
           <mc:Choice Requires="wps">
             <w:drawing>
-              <wp:anchor distT="0" distB="0" distL="114300" distR="114300" simplePos="0" relativeHeight="251682816" behindDoc="0" locked="0" layoutInCell="1" allowOverlap="1" wp14:anchorId="65C061D6" wp14:editId="20763E63">
+              <wp:anchor distT="0" distB="0" distL="114300" distR="114300" simplePos="0" relativeHeight="251682816" behindDoc="0" locked="0" layoutInCell="1" allowOverlap="1" wp14:anchorId="65C061D6" wp14:editId="64293A2B">
                 <wp:simplePos x="0" y="0"/>
                 <wp:positionH relativeFrom="column">
                   <wp:posOffset>704850</wp:posOffset>
@@ -1374,12 +1295,12 @@
                         <a:prstGeom prst="rect">
                           <a:avLst/>
                         </a:prstGeom>
-                        <a:solidFill>
-                          <a:schemeClr val="accent6">
-                            <a:lumMod val="40000"/>
-                            <a:lumOff val="60000"/>
-                          </a:schemeClr>
-                        </a:solidFill>
+                        <a:noFill/>
+                        <a:ln>
+                          <a:solidFill>
+                            <a:schemeClr val="tx1"/>
+                          </a:solidFill>
+                        </a:ln>
                       </wps:spPr>
                       <wps:style>
                         <a:lnRef idx="2">
@@ -1414,7 +1335,7 @@
           </mc:Choice>
           <mc:Fallback>
             <w:pict>
-              <v:rect w14:anchorId="3808A059" id="Rectangle 40" o:spid="_x0000_s1026" style="position:absolute;margin-left:55.5pt;margin-top:16.5pt;width:167.25pt;height:300.75pt;z-index:251682816;visibility:visible;mso-wrap-style:square;mso-height-percent:0;mso-wrap-distance-left:9pt;mso-wrap-distance-top:0;mso-wrap-distance-right:9pt;mso-wrap-distance-bottom:0;mso-position-horizontal:absolute;mso-position-horizontal-relative:text;mso-position-vertical:absolute;mso-position-vertical-relative:text;mso-height-percent:0;mso-height-relative:margin;v-text-anchor:middle" o:gfxdata="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" fillcolor="#c5e0b3 [1305]" strokecolor="#1f3763 [1604]" strokeweight="1pt"/>
+              <v:rect w14:anchorId="00AF97C6" id="Rectangle 40" o:spid="_x0000_s1026" style="position:absolute;margin-left:55.5pt;margin-top:16.5pt;width:167.25pt;height:300.75pt;z-index:251682816;visibility:visible;mso-wrap-style:square;mso-height-percent:0;mso-wrap-distance-left:9pt;mso-wrap-distance-top:0;mso-wrap-distance-right:9pt;mso-wrap-distance-bottom:0;mso-position-horizontal:absolute;mso-position-horizontal-relative:text;mso-position-vertical:absolute;mso-position-vertical-relative:text;mso-height-percent:0;mso-height-relative:margin;v-text-anchor:middle" o:gfxdata="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" filled="f" strokecolor="black [3213]" strokeweight="1pt"/>
             </w:pict>
           </mc:Fallback>
         </mc:AlternateContent>
@@ -1442,11 +1363,10 @@
     <w:p/>
     <w:p/>
     <w:p/>
+    <w:p/>
     <w:p>
       <w:bookmarkStart w:id="0" w:name="_GoBack"/>
       <w:bookmarkEnd w:id="0"/>
-    </w:p>
-    <w:p>
       <w:r>
         <w:rPr>
           <w:noProof/>
@@ -1454,191 +1374,16 @@
         <mc:AlternateContent>
           <mc:Choice Requires="wps">
             <w:drawing>
-              <wp:anchor distT="0" distB="0" distL="114300" distR="114300" simplePos="0" relativeHeight="251700224" behindDoc="0" locked="0" layoutInCell="1" allowOverlap="1" wp14:anchorId="1C17FB2E" wp14:editId="0113CC61">
+              <wp:anchor distT="0" distB="0" distL="114300" distR="114300" simplePos="0" relativeHeight="251678720" behindDoc="0" locked="0" layoutInCell="1" allowOverlap="1" wp14:anchorId="5D215EAC" wp14:editId="0D13653D">
                 <wp:simplePos x="0" y="0"/>
                 <wp:positionH relativeFrom="column">
-                  <wp:posOffset>4400550</wp:posOffset>
+                  <wp:posOffset>2521670</wp:posOffset>
                 </wp:positionH>
                 <wp:positionV relativeFrom="paragraph">
-                  <wp:posOffset>2562225</wp:posOffset>
+                  <wp:posOffset>2778353</wp:posOffset>
                 </wp:positionV>
-                <wp:extent cx="276225" cy="161925"/>
-                <wp:effectExtent l="0" t="19050" r="47625" b="47625"/>
-                <wp:wrapNone/>
-                <wp:docPr id="43" name="Arrow: Right 43"/>
-                <wp:cNvGraphicFramePr/>
-                <a:graphic xmlns:a="http://schemas.openxmlformats.org/drawingml/2006/main">
-                  <a:graphicData uri="http://schemas.microsoft.com/office/word/2010/wordprocessingShape">
-                    <wps:wsp>
-                      <wps:cNvSpPr/>
-                      <wps:spPr>
-                        <a:xfrm>
-                          <a:off x="0" y="0"/>
-                          <a:ext cx="276225" cy="161925"/>
-                        </a:xfrm>
-                        <a:prstGeom prst="rightArrow">
-                          <a:avLst/>
-                        </a:prstGeom>
-                      </wps:spPr>
-                      <wps:style>
-                        <a:lnRef idx="2">
-                          <a:schemeClr val="accent1">
-                            <a:shade val="50000"/>
-                          </a:schemeClr>
-                        </a:lnRef>
-                        <a:fillRef idx="1">
-                          <a:schemeClr val="accent1"/>
-                        </a:fillRef>
-                        <a:effectRef idx="0">
-                          <a:schemeClr val="accent1"/>
-                        </a:effectRef>
-                        <a:fontRef idx="minor">
-                          <a:schemeClr val="lt1"/>
-                        </a:fontRef>
-                      </wps:style>
-                      <wps:bodyPr rot="0" spcFirstLastPara="0" vertOverflow="overflow" horzOverflow="overflow" vert="horz" wrap="square" lIns="91440" tIns="45720" rIns="91440" bIns="45720" numCol="1" spcCol="0" rtlCol="0" fromWordArt="0" anchor="ctr" anchorCtr="0" forceAA="0" compatLnSpc="1">
-                        <a:prstTxWarp prst="textNoShape">
-                          <a:avLst/>
-                        </a:prstTxWarp>
-                        <a:noAutofit/>
-                      </wps:bodyPr>
-                    </wps:wsp>
-                  </a:graphicData>
-                </a:graphic>
-              </wp:anchor>
-            </w:drawing>
-          </mc:Choice>
-          <mc:Fallback>
-            <w:pict>
-              <v:shapetype w14:anchorId="253C503B" id="_x0000_t13" coordsize="21600,21600" o:spt="13" adj="16200,5400" path="m@0,l@0@1,0@1,0@2@0@2@0,21600,21600,10800xe">
-                <v:stroke joinstyle="miter"/>
-                <v:formulas>
-                  <v:f eqn="val #0"/>
-                  <v:f eqn="val #1"/>
-                  <v:f eqn="sum height 0 #1"/>
-                  <v:f eqn="sum 10800 0 #1"/>
-                  <v:f eqn="sum width 0 #0"/>
-                  <v:f eqn="prod @4 @3 10800"/>
-                  <v:f eqn="sum width 0 @5"/>
-                </v:formulas>
-                <v:path o:connecttype="custom" o:connectlocs="@0,0;0,10800;@0,21600;21600,10800" o:connectangles="270,180,90,0" textboxrect="0,@1,@6,@2"/>
-                <v:handles>
-                  <v:h position="#0,#1" xrange="0,21600" yrange="0,10800"/>
-                </v:handles>
-              </v:shapetype>
-              <v:shape id="Arrow: Right 43" o:spid="_x0000_s1026" type="#_x0000_t13" style="position:absolute;margin-left:346.5pt;margin-top:201.75pt;width:21.75pt;height:12.75pt;z-index:251700224;visibility:visible;mso-wrap-style:square;mso-wrap-distance-left:9pt;mso-wrap-distance-top:0;mso-wrap-distance-right:9pt;mso-wrap-distance-bottom:0;mso-position-horizontal:absolute;mso-position-horizontal-relative:text;mso-position-vertical:absolute;mso-position-vertical-relative:text;v-text-anchor:middle" o:gfxdata="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" adj="15269" fillcolor="#4472c4 [3204]" strokecolor="#1f3763 [1604]" strokeweight="1pt"/>
-            </w:pict>
-          </mc:Fallback>
-        </mc:AlternateContent>
-      </w:r>
-      <w:r>
-        <w:rPr>
-          <w:noProof/>
-        </w:rPr>
-        <mc:AlternateContent>
-          <mc:Choice Requires="wps">
-            <w:drawing>
-              <wp:anchor distT="0" distB="0" distL="114300" distR="114300" simplePos="0" relativeHeight="251697152" behindDoc="0" locked="0" layoutInCell="1" allowOverlap="1" wp14:anchorId="2CA3DAD9" wp14:editId="26B75CBF">
-                <wp:simplePos x="0" y="0"/>
-                <wp:positionH relativeFrom="margin">
-                  <wp:posOffset>3561715</wp:posOffset>
-                </wp:positionH>
-                <wp:positionV relativeFrom="paragraph">
-                  <wp:posOffset>2314575</wp:posOffset>
-                </wp:positionV>
-                <wp:extent cx="752475" cy="781050"/>
-                <wp:effectExtent l="0" t="0" r="9525" b="0"/>
-                <wp:wrapNone/>
-                <wp:docPr id="41" name="Text Box 41"/>
-                <wp:cNvGraphicFramePr/>
-                <a:graphic xmlns:a="http://schemas.openxmlformats.org/drawingml/2006/main">
-                  <a:graphicData uri="http://schemas.microsoft.com/office/word/2010/wordprocessingShape">
-                    <wps:wsp>
-                      <wps:cNvSpPr txBox="1"/>
-                      <wps:spPr>
-                        <a:xfrm>
-                          <a:off x="0" y="0"/>
-                          <a:ext cx="752475" cy="781050"/>
-                        </a:xfrm>
-                        <a:prstGeom prst="rect">
-                          <a:avLst/>
-                        </a:prstGeom>
-                        <a:solidFill>
-                          <a:schemeClr val="accent6">
-                            <a:lumMod val="60000"/>
-                            <a:lumOff val="40000"/>
-                          </a:schemeClr>
-                        </a:solidFill>
-                        <a:ln w="6350">
-                          <a:noFill/>
-                        </a:ln>
-                      </wps:spPr>
-                      <wps:txbx>
-                        <w:txbxContent>
-                          <w:p>
-                            <w:proofErr w:type="spellStart"/>
-                            <w:r>
-                              <w:t>ClientMq</w:t>
-                            </w:r>
-                            <w:proofErr w:type="spellEnd"/>
-                          </w:p>
-                        </w:txbxContent>
-                      </wps:txbx>
-                      <wps:bodyPr rot="0" spcFirstLastPara="0" vertOverflow="overflow" horzOverflow="overflow" vert="horz" wrap="square" lIns="91440" tIns="45720" rIns="91440" bIns="45720" numCol="1" spcCol="0" rtlCol="0" fromWordArt="0" anchor="t" anchorCtr="0" forceAA="0" compatLnSpc="1">
-                        <a:prstTxWarp prst="textNoShape">
-                          <a:avLst/>
-                        </a:prstTxWarp>
-                        <a:noAutofit/>
-                      </wps:bodyPr>
-                    </wps:wsp>
-                  </a:graphicData>
-                </a:graphic>
-                <wp14:sizeRelH relativeFrom="margin">
-                  <wp14:pctWidth>0</wp14:pctWidth>
-                </wp14:sizeRelH>
-                <wp14:sizeRelV relativeFrom="margin">
-                  <wp14:pctHeight>0</wp14:pctHeight>
-                </wp14:sizeRelV>
-              </wp:anchor>
-            </w:drawing>
-          </mc:Choice>
-          <mc:Fallback>
-            <w:pict>
-              <v:shape w14:anchorId="2CA3DAD9" id="Text Box 41" o:spid="_x0000_s1035" type="#_x0000_t202" style="position:absolute;margin-left:280.45pt;margin-top:182.25pt;width:59.25pt;height:61.5pt;z-index:251697152;visibility:visible;mso-wrap-style:square;mso-width-percent:0;mso-height-percent:0;mso-wrap-distance-left:9pt;mso-wrap-distance-top:0;mso-wrap-distance-right:9pt;mso-wrap-distance-bottom:0;mso-position-horizontal:absolute;mso-position-horizontal-relative:margin;mso-position-vertical:absolute;mso-position-vertical-relative:text;mso-width-percent:0;mso-height-percent:0;mso-width-relative:margin;mso-height-relative:margin;v-text-anchor:top" o:gfxdata="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" fillcolor="#a8d08d [1945]" stroked="f" strokeweight=".5pt">
-                <v:textbox>
-                  <w:txbxContent>
-                    <w:p>
-                      <w:proofErr w:type="spellStart"/>
-                      <w:r>
-                        <w:t>ClientMq</w:t>
-                      </w:r>
-                      <w:proofErr w:type="spellEnd"/>
-                    </w:p>
-                  </w:txbxContent>
-                </v:textbox>
-                <w10:wrap anchorx="margin"/>
-              </v:shape>
-            </w:pict>
-          </mc:Fallback>
-        </mc:AlternateContent>
-      </w:r>
-      <w:r>
-        <w:rPr>
-          <w:noProof/>
-        </w:rPr>
-        <mc:AlternateContent>
-          <mc:Choice Requires="wps">
-            <w:drawing>
-              <wp:anchor distT="0" distB="0" distL="114300" distR="114300" simplePos="0" relativeHeight="251678720" behindDoc="0" locked="0" layoutInCell="1" allowOverlap="1" wp14:anchorId="5D215EAC" wp14:editId="527591E3">
-                <wp:simplePos x="0" y="0"/>
-                <wp:positionH relativeFrom="column">
-                  <wp:posOffset>2524125</wp:posOffset>
-                </wp:positionH>
-                <wp:positionV relativeFrom="paragraph">
-                  <wp:posOffset>2657475</wp:posOffset>
-                </wp:positionV>
-                <wp:extent cx="942975" cy="428625"/>
-                <wp:effectExtent l="0" t="38100" r="47625" b="28575"/>
+                <wp:extent cx="904973" cy="310397"/>
+                <wp:effectExtent l="0" t="38100" r="47625" b="33020"/>
                 <wp:wrapNone/>
                 <wp:docPr id="25" name="Straight Arrow Connector 25"/>
                 <wp:cNvGraphicFramePr/>
@@ -1649,12 +1394,15 @@
                       <wps:spPr>
                         <a:xfrm flipV="1">
                           <a:off x="0" y="0"/>
-                          <a:ext cx="942975" cy="428625"/>
+                          <a:ext cx="904973" cy="310397"/>
                         </a:xfrm>
                         <a:prstGeom prst="straightConnector1">
                           <a:avLst/>
                         </a:prstGeom>
-                        <a:ln w="15875">
+                        <a:ln w="12700">
+                          <a:solidFill>
+                            <a:schemeClr val="tx1"/>
+                          </a:solidFill>
                           <a:tailEnd type="triangle"/>
                         </a:ln>
                       </wps:spPr>
@@ -1687,7 +1435,7 @@
           </mc:Choice>
           <mc:Fallback>
             <w:pict>
-              <v:shape w14:anchorId="48ED030C" id="Straight Arrow Connector 25" o:spid="_x0000_s1026" type="#_x0000_t32" style="position:absolute;margin-left:198.75pt;margin-top:209.25pt;width:74.25pt;height:33.75pt;flip:y;z-index:251678720;visibility:visible;mso-wrap-style:square;mso-width-percent:0;mso-height-percent:0;mso-wrap-distance-left:9pt;mso-wrap-distance-top:0;mso-wrap-distance-right:9pt;mso-wrap-distance-bottom:0;mso-position-horizontal:absolute;mso-position-horizontal-relative:text;mso-position-vertical:absolute;mso-position-vertical-relative:text;mso-width-percent:0;mso-height-percent:0;mso-width-relative:margin;mso-height-relative:margin" o:gfxdata="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" strokecolor="#4472c4 [3204]" strokeweight="1.25pt">
+              <v:shape w14:anchorId="20863FC9" id="Straight Arrow Connector 25" o:spid="_x0000_s1026" type="#_x0000_t32" style="position:absolute;margin-left:198.55pt;margin-top:218.75pt;width:71.25pt;height:24.45pt;flip:y;z-index:251678720;visibility:visible;mso-wrap-style:square;mso-width-percent:0;mso-height-percent:0;mso-wrap-distance-left:9pt;mso-wrap-distance-top:0;mso-wrap-distance-right:9pt;mso-wrap-distance-bottom:0;mso-position-horizontal:absolute;mso-position-horizontal-relative:text;mso-position-vertical:absolute;mso-position-vertical-relative:text;mso-width-percent:0;mso-height-percent:0;mso-width-relative:margin;mso-height-relative:margin" o:gfxdata="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" strokecolor="black [3213]" strokeweight="1pt">
                 <v:stroke endarrow="block" joinstyle="miter"/>
               </v:shape>
             </w:pict>
@@ -1701,7 +1449,354 @@
         <mc:AlternateContent>
           <mc:Choice Requires="wps">
             <w:drawing>
-              <wp:anchor distT="0" distB="0" distL="114300" distR="114300" simplePos="0" relativeHeight="251668480" behindDoc="0" locked="0" layoutInCell="1" allowOverlap="1" wp14:anchorId="22E54C6D" wp14:editId="2C051D8C">
+              <wp:anchor distT="0" distB="0" distL="114300" distR="114300" simplePos="0" relativeHeight="251677696" behindDoc="0" locked="0" layoutInCell="1" allowOverlap="1" wp14:anchorId="1AA5B5CA" wp14:editId="3C1F821E">
+                <wp:simplePos x="0" y="0"/>
+                <wp:positionH relativeFrom="column">
+                  <wp:posOffset>2493390</wp:posOffset>
+                </wp:positionH>
+                <wp:positionV relativeFrom="paragraph">
+                  <wp:posOffset>1858848</wp:posOffset>
+                </wp:positionV>
+                <wp:extent cx="999241" cy="820132"/>
+                <wp:effectExtent l="0" t="0" r="67945" b="56515"/>
+                <wp:wrapNone/>
+                <wp:docPr id="24" name="Straight Arrow Connector 24"/>
+                <wp:cNvGraphicFramePr/>
+                <a:graphic xmlns:a="http://schemas.openxmlformats.org/drawingml/2006/main">
+                  <a:graphicData uri="http://schemas.microsoft.com/office/word/2010/wordprocessingShape">
+                    <wps:wsp>
+                      <wps:cNvCnPr/>
+                      <wps:spPr>
+                        <a:xfrm>
+                          <a:off x="0" y="0"/>
+                          <a:ext cx="999241" cy="820132"/>
+                        </a:xfrm>
+                        <a:prstGeom prst="straightConnector1">
+                          <a:avLst/>
+                        </a:prstGeom>
+                        <a:ln w="12700">
+                          <a:solidFill>
+                            <a:schemeClr val="tx1"/>
+                          </a:solidFill>
+                          <a:tailEnd type="triangle"/>
+                        </a:ln>
+                      </wps:spPr>
+                      <wps:style>
+                        <a:lnRef idx="1">
+                          <a:schemeClr val="accent1"/>
+                        </a:lnRef>
+                        <a:fillRef idx="0">
+                          <a:schemeClr val="accent1"/>
+                        </a:fillRef>
+                        <a:effectRef idx="0">
+                          <a:schemeClr val="accent1"/>
+                        </a:effectRef>
+                        <a:fontRef idx="minor">
+                          <a:schemeClr val="tx1"/>
+                        </a:fontRef>
+                      </wps:style>
+                      <wps:bodyPr/>
+                    </wps:wsp>
+                  </a:graphicData>
+                </a:graphic>
+                <wp14:sizeRelH relativeFrom="margin">
+                  <wp14:pctWidth>0</wp14:pctWidth>
+                </wp14:sizeRelH>
+                <wp14:sizeRelV relativeFrom="margin">
+                  <wp14:pctHeight>0</wp14:pctHeight>
+                </wp14:sizeRelV>
+              </wp:anchor>
+            </w:drawing>
+          </mc:Choice>
+          <mc:Fallback>
+            <w:pict>
+              <v:shape w14:anchorId="55D91706" id="Straight Arrow Connector 24" o:spid="_x0000_s1026" type="#_x0000_t32" style="position:absolute;margin-left:196.35pt;margin-top:146.35pt;width:78.7pt;height:64.6pt;z-index:251677696;visibility:visible;mso-wrap-style:square;mso-width-percent:0;mso-height-percent:0;mso-wrap-distance-left:9pt;mso-wrap-distance-top:0;mso-wrap-distance-right:9pt;mso-wrap-distance-bottom:0;mso-position-horizontal:absolute;mso-position-horizontal-relative:text;mso-position-vertical:absolute;mso-position-vertical-relative:text;mso-width-percent:0;mso-height-percent:0;mso-width-relative:margin;mso-height-relative:margin" o:gfxdata="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" strokecolor="black [3213]" strokeweight="1pt">
+                <v:stroke endarrow="block" joinstyle="miter"/>
+              </v:shape>
+            </w:pict>
+          </mc:Fallback>
+        </mc:AlternateContent>
+      </w:r>
+      <w:r>
+        <w:rPr>
+          <w:noProof/>
+        </w:rPr>
+        <mc:AlternateContent>
+          <mc:Choice Requires="wps">
+            <w:drawing>
+              <wp:anchor distT="0" distB="0" distL="114300" distR="114300" simplePos="0" relativeHeight="251699200" behindDoc="0" locked="0" layoutInCell="1" allowOverlap="1" wp14:anchorId="2AFDB2F7" wp14:editId="627BF1D9">
+                <wp:simplePos x="0" y="0"/>
+                <wp:positionH relativeFrom="margin">
+                  <wp:posOffset>4770657</wp:posOffset>
+                </wp:positionH>
+                <wp:positionV relativeFrom="paragraph">
+                  <wp:posOffset>2331720</wp:posOffset>
+                </wp:positionV>
+                <wp:extent cx="857250" cy="781050"/>
+                <wp:effectExtent l="0" t="0" r="0" b="0"/>
+                <wp:wrapNone/>
+                <wp:docPr id="42" name="Text Box 42"/>
+                <wp:cNvGraphicFramePr/>
+                <a:graphic xmlns:a="http://schemas.openxmlformats.org/drawingml/2006/main">
+                  <a:graphicData uri="http://schemas.microsoft.com/office/word/2010/wordprocessingShape">
+                    <wps:wsp>
+                      <wps:cNvSpPr txBox="1"/>
+                      <wps:spPr>
+                        <a:xfrm>
+                          <a:off x="0" y="0"/>
+                          <a:ext cx="857250" cy="781050"/>
+                        </a:xfrm>
+                        <a:prstGeom prst="rect">
+                          <a:avLst/>
+                        </a:prstGeom>
+                        <a:noFill/>
+                        <a:ln w="6350">
+                          <a:noFill/>
+                        </a:ln>
+                      </wps:spPr>
+                      <wps:txbx>
+                        <w:txbxContent>
+                          <w:p>
+                            <w:r>
+                              <w:t>Live</w:t>
+                            </w:r>
+                            <w:r>
+                              <w:br/>
+                              <w:t>Event</w:t>
+                            </w:r>
+                            <w:r>
+                              <w:br/>
+                              <w:t>Engine</w:t>
+                            </w:r>
+                          </w:p>
+                        </w:txbxContent>
+                      </wps:txbx>
+                      <wps:bodyPr rot="0" spcFirstLastPara="0" vertOverflow="overflow" horzOverflow="overflow" vert="horz" wrap="square" lIns="91440" tIns="45720" rIns="91440" bIns="45720" numCol="1" spcCol="0" rtlCol="0" fromWordArt="0" anchor="t" anchorCtr="0" forceAA="0" compatLnSpc="1">
+                        <a:prstTxWarp prst="textNoShape">
+                          <a:avLst/>
+                        </a:prstTxWarp>
+                        <a:noAutofit/>
+                      </wps:bodyPr>
+                    </wps:wsp>
+                  </a:graphicData>
+                </a:graphic>
+                <wp14:sizeRelH relativeFrom="margin">
+                  <wp14:pctWidth>0</wp14:pctWidth>
+                </wp14:sizeRelH>
+                <wp14:sizeRelV relativeFrom="margin">
+                  <wp14:pctHeight>0</wp14:pctHeight>
+                </wp14:sizeRelV>
+              </wp:anchor>
+            </w:drawing>
+          </mc:Choice>
+          <mc:Fallback>
+            <w:pict>
+              <v:shape w14:anchorId="2AFDB2F7" id="Text Box 42" o:spid="_x0000_s1035" type="#_x0000_t202" style="position:absolute;margin-left:375.65pt;margin-top:183.6pt;width:67.5pt;height:61.5pt;z-index:251699200;visibility:visible;mso-wrap-style:square;mso-width-percent:0;mso-height-percent:0;mso-wrap-distance-left:9pt;mso-wrap-distance-top:0;mso-wrap-distance-right:9pt;mso-wrap-distance-bottom:0;mso-position-horizontal:absolute;mso-position-horizontal-relative:margin;mso-position-vertical:absolute;mso-position-vertical-relative:text;mso-width-percent:0;mso-height-percent:0;mso-width-relative:margin;mso-height-relative:margin;v-text-anchor:top" o:gfxdata="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" filled="f" stroked="f" strokeweight=".5pt">
+                <v:textbox>
+                  <w:txbxContent>
+                    <w:p>
+                      <w:r>
+                        <w:t>Live</w:t>
+                      </w:r>
+                      <w:r>
+                        <w:br/>
+                        <w:t>Event</w:t>
+                      </w:r>
+                      <w:r>
+                        <w:br/>
+                        <w:t>Engine</w:t>
+                      </w:r>
+                    </w:p>
+                  </w:txbxContent>
+                </v:textbox>
+                <w10:wrap anchorx="margin"/>
+              </v:shape>
+            </w:pict>
+          </mc:Fallback>
+        </mc:AlternateContent>
+      </w:r>
+      <w:r>
+        <w:rPr>
+          <w:noProof/>
+        </w:rPr>
+        <mc:AlternateContent>
+          <mc:Choice Requires="wps">
+            <w:drawing>
+              <wp:anchor distT="0" distB="0" distL="114300" distR="114300" simplePos="0" relativeHeight="251700224" behindDoc="0" locked="0" layoutInCell="1" allowOverlap="1" wp14:anchorId="1C17FB2E" wp14:editId="419E30F9">
+                <wp:simplePos x="0" y="0"/>
+                <wp:positionH relativeFrom="column">
+                  <wp:posOffset>4400550</wp:posOffset>
+                </wp:positionH>
+                <wp:positionV relativeFrom="paragraph">
+                  <wp:posOffset>2642772</wp:posOffset>
+                </wp:positionV>
+                <wp:extent cx="276225" cy="161925"/>
+                <wp:effectExtent l="0" t="19050" r="47625" b="47625"/>
+                <wp:wrapNone/>
+                <wp:docPr id="43" name="Arrow: Right 43"/>
+                <wp:cNvGraphicFramePr/>
+                <a:graphic xmlns:a="http://schemas.openxmlformats.org/drawingml/2006/main">
+                  <a:graphicData uri="http://schemas.microsoft.com/office/word/2010/wordprocessingShape">
+                    <wps:wsp>
+                      <wps:cNvSpPr/>
+                      <wps:spPr>
+                        <a:xfrm>
+                          <a:off x="0" y="0"/>
+                          <a:ext cx="276225" cy="161925"/>
+                        </a:xfrm>
+                        <a:prstGeom prst="rightArrow">
+                          <a:avLst/>
+                        </a:prstGeom>
+                        <a:noFill/>
+                        <a:ln>
+                          <a:solidFill>
+                            <a:schemeClr val="tx1"/>
+                          </a:solidFill>
+                        </a:ln>
+                      </wps:spPr>
+                      <wps:style>
+                        <a:lnRef idx="2">
+                          <a:schemeClr val="accent1">
+                            <a:shade val="50000"/>
+                          </a:schemeClr>
+                        </a:lnRef>
+                        <a:fillRef idx="1">
+                          <a:schemeClr val="accent1"/>
+                        </a:fillRef>
+                        <a:effectRef idx="0">
+                          <a:schemeClr val="accent1"/>
+                        </a:effectRef>
+                        <a:fontRef idx="minor">
+                          <a:schemeClr val="lt1"/>
+                        </a:fontRef>
+                      </wps:style>
+                      <wps:bodyPr rot="0" spcFirstLastPara="0" vertOverflow="overflow" horzOverflow="overflow" vert="horz" wrap="square" lIns="91440" tIns="45720" rIns="91440" bIns="45720" numCol="1" spcCol="0" rtlCol="0" fromWordArt="0" anchor="ctr" anchorCtr="0" forceAA="0" compatLnSpc="1">
+                        <a:prstTxWarp prst="textNoShape">
+                          <a:avLst/>
+                        </a:prstTxWarp>
+                        <a:noAutofit/>
+                      </wps:bodyPr>
+                    </wps:wsp>
+                  </a:graphicData>
+                </a:graphic>
+              </wp:anchor>
+            </w:drawing>
+          </mc:Choice>
+          <mc:Fallback>
+            <w:pict>
+              <v:shapetype w14:anchorId="648DA153" id="_x0000_t13" coordsize="21600,21600" o:spt="13" adj="16200,5400" path="m@0,l@0@1,0@1,0@2@0@2@0,21600,21600,10800xe">
+                <v:stroke joinstyle="miter"/>
+                <v:formulas>
+                  <v:f eqn="val #0"/>
+                  <v:f eqn="val #1"/>
+                  <v:f eqn="sum height 0 #1"/>
+                  <v:f eqn="sum 10800 0 #1"/>
+                  <v:f eqn="sum width 0 #0"/>
+                  <v:f eqn="prod @4 @3 10800"/>
+                  <v:f eqn="sum width 0 @5"/>
+                </v:formulas>
+                <v:path o:connecttype="custom" o:connectlocs="@0,0;0,10800;@0,21600;21600,10800" o:connectangles="270,180,90,0" textboxrect="0,@1,@6,@2"/>
+                <v:handles>
+                  <v:h position="#0,#1" xrange="0,21600" yrange="0,10800"/>
+                </v:handles>
+              </v:shapetype>
+              <v:shape id="Arrow: Right 43" o:spid="_x0000_s1026" type="#_x0000_t13" style="position:absolute;margin-left:346.5pt;margin-top:208.1pt;width:21.75pt;height:12.75pt;z-index:251700224;visibility:visible;mso-wrap-style:square;mso-wrap-distance-left:9pt;mso-wrap-distance-top:0;mso-wrap-distance-right:9pt;mso-wrap-distance-bottom:0;mso-position-horizontal:absolute;mso-position-horizontal-relative:text;mso-position-vertical:absolute;mso-position-vertical-relative:text;v-text-anchor:middle" o:gfxdata="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" adj="15269" filled="f" strokecolor="black [3213]" strokeweight="1pt"/>
+            </w:pict>
+          </mc:Fallback>
+        </mc:AlternateContent>
+      </w:r>
+      <w:r>
+        <w:rPr>
+          <w:noProof/>
+        </w:rPr>
+        <mc:AlternateContent>
+          <mc:Choice Requires="wps">
+            <w:drawing>
+              <wp:anchor distT="0" distB="0" distL="114300" distR="114300" simplePos="0" relativeHeight="251697152" behindDoc="0" locked="0" layoutInCell="1" allowOverlap="1" wp14:anchorId="2CA3DAD9" wp14:editId="47997F5B">
+                <wp:simplePos x="0" y="0"/>
+                <wp:positionH relativeFrom="margin">
+                  <wp:posOffset>3561715</wp:posOffset>
+                </wp:positionH>
+                <wp:positionV relativeFrom="paragraph">
+                  <wp:posOffset>2314575</wp:posOffset>
+                </wp:positionV>
+                <wp:extent cx="752475" cy="781050"/>
+                <wp:effectExtent l="0" t="0" r="0" b="0"/>
+                <wp:wrapNone/>
+                <wp:docPr id="41" name="Text Box 41"/>
+                <wp:cNvGraphicFramePr/>
+                <a:graphic xmlns:a="http://schemas.openxmlformats.org/drawingml/2006/main">
+                  <a:graphicData uri="http://schemas.microsoft.com/office/word/2010/wordprocessingShape">
+                    <wps:wsp>
+                      <wps:cNvSpPr txBox="1"/>
+                      <wps:spPr>
+                        <a:xfrm>
+                          <a:off x="0" y="0"/>
+                          <a:ext cx="752475" cy="781050"/>
+                        </a:xfrm>
+                        <a:prstGeom prst="rect">
+                          <a:avLst/>
+                        </a:prstGeom>
+                        <a:noFill/>
+                        <a:ln w="6350">
+                          <a:noFill/>
+                        </a:ln>
+                      </wps:spPr>
+                      <wps:txbx>
+                        <w:txbxContent>
+                          <w:p/>
+                          <w:p>
+                            <w:r>
+                              <w:t>ClientMq</w:t>
+                            </w:r>
+                          </w:p>
+                        </w:txbxContent>
+                      </wps:txbx>
+                      <wps:bodyPr rot="0" spcFirstLastPara="0" vertOverflow="overflow" horzOverflow="overflow" vert="horz" wrap="square" lIns="91440" tIns="45720" rIns="91440" bIns="45720" numCol="1" spcCol="0" rtlCol="0" fromWordArt="0" anchor="t" anchorCtr="0" forceAA="0" compatLnSpc="1">
+                        <a:prstTxWarp prst="textNoShape">
+                          <a:avLst/>
+                        </a:prstTxWarp>
+                        <a:noAutofit/>
+                      </wps:bodyPr>
+                    </wps:wsp>
+                  </a:graphicData>
+                </a:graphic>
+                <wp14:sizeRelH relativeFrom="margin">
+                  <wp14:pctWidth>0</wp14:pctWidth>
+                </wp14:sizeRelH>
+                <wp14:sizeRelV relativeFrom="margin">
+                  <wp14:pctHeight>0</wp14:pctHeight>
+                </wp14:sizeRelV>
+              </wp:anchor>
+            </w:drawing>
+          </mc:Choice>
+          <mc:Fallback>
+            <w:pict>
+              <v:shape w14:anchorId="2CA3DAD9" id="Text Box 41" o:spid="_x0000_s1036" type="#_x0000_t202" style="position:absolute;margin-left:280.45pt;margin-top:182.25pt;width:59.25pt;height:61.5pt;z-index:251697152;visibility:visible;mso-wrap-style:square;mso-width-percent:0;mso-height-percent:0;mso-wrap-distance-left:9pt;mso-wrap-distance-top:0;mso-wrap-distance-right:9pt;mso-wrap-distance-bottom:0;mso-position-horizontal:absolute;mso-position-horizontal-relative:margin;mso-position-vertical:absolute;mso-position-vertical-relative:text;mso-width-percent:0;mso-height-percent:0;mso-width-relative:margin;mso-height-relative:margin;v-text-anchor:top" o:gfxdata="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" filled="f" stroked="f" strokeweight=".5pt">
+                <v:textbox>
+                  <w:txbxContent>
+                    <w:p/>
+                    <w:p>
+                      <w:r>
+                        <w:t>ClientMq</w:t>
+                      </w:r>
+                    </w:p>
+                  </w:txbxContent>
+                </v:textbox>
+                <w10:wrap anchorx="margin"/>
+              </v:shape>
+            </w:pict>
+          </mc:Fallback>
+        </mc:AlternateContent>
+      </w:r>
+      <w:r>
+        <w:rPr>
+          <w:noProof/>
+        </w:rPr>
+        <mc:AlternateContent>
+          <mc:Choice Requires="wps">
+            <w:drawing>
+              <wp:anchor distT="0" distB="0" distL="114300" distR="114300" simplePos="0" relativeHeight="251668480" behindDoc="0" locked="0" layoutInCell="1" allowOverlap="1" wp14:anchorId="22E54C6D" wp14:editId="2F2E028E">
                 <wp:simplePos x="0" y="0"/>
                 <wp:positionH relativeFrom="column">
                   <wp:posOffset>1143000</wp:posOffset>
@@ -1710,7 +1805,7 @@
                   <wp:posOffset>2733040</wp:posOffset>
                 </wp:positionV>
                 <wp:extent cx="1209675" cy="619125"/>
-                <wp:effectExtent l="0" t="0" r="9525" b="9525"/>
+                <wp:effectExtent l="0" t="0" r="0" b="0"/>
                 <wp:wrapNone/>
                 <wp:docPr id="13" name="Text Box 13"/>
                 <wp:cNvGraphicFramePr/>
@@ -1726,12 +1821,7 @@
                         <a:prstGeom prst="rect">
                           <a:avLst/>
                         </a:prstGeom>
-                        <a:solidFill>
-                          <a:schemeClr val="accent1">
-                            <a:lumMod val="60000"/>
-                            <a:lumOff val="40000"/>
-                          </a:schemeClr>
-                        </a:solidFill>
+                        <a:noFill/>
                         <a:ln w="6350">
                           <a:noFill/>
                         </a:ln>
@@ -1780,7 +1870,7 @@
           </mc:Choice>
           <mc:Fallback>
             <w:pict>
-              <v:shape w14:anchorId="22E54C6D" id="Text Box 13" o:spid="_x0000_s1036" type="#_x0000_t202" style="position:absolute;margin-left:90pt;margin-top:215.2pt;width:95.25pt;height:48.75pt;z-index:251668480;visibility:visible;mso-wrap-style:square;mso-width-percent:0;mso-height-percent:0;mso-wrap-distance-left:9pt;mso-wrap-distance-top:0;mso-wrap-distance-right:9pt;mso-wrap-distance-bottom:0;mso-position-horizontal:absolute;mso-position-horizontal-relative:text;mso-position-vertical:absolute;mso-position-vertical-relative:text;mso-width-percent:0;mso-height-percent:0;mso-width-relative:margin;mso-height-relative:margin;v-text-anchor:top" o:gfxdata="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" fillcolor="#8eaadb [1940]" stroked="f" strokeweight=".5pt">
+              <v:shape w14:anchorId="22E54C6D" id="Text Box 13" o:spid="_x0000_s1037" type="#_x0000_t202" style="position:absolute;margin-left:90pt;margin-top:215.2pt;width:95.25pt;height:48.75pt;z-index:251668480;visibility:visible;mso-wrap-style:square;mso-width-percent:0;mso-height-percent:0;mso-wrap-distance-left:9pt;mso-wrap-distance-top:0;mso-wrap-distance-right:9pt;mso-wrap-distance-bottom:0;mso-position-horizontal:absolute;mso-position-horizontal-relative:text;mso-position-vertical:absolute;mso-position-vertical-relative:text;mso-width-percent:0;mso-height-percent:0;mso-width-relative:margin;mso-height-relative:margin;v-text-anchor:top" o:gfxdata="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" filled="f" stroked="f" strokeweight=".5pt">
                 <v:textbox>
                   <w:txbxContent>
                     <w:p>
@@ -1817,18 +1907,18 @@
         <mc:AlternateContent>
           <mc:Choice Requires="wps">
             <w:drawing>
-              <wp:anchor distT="0" distB="0" distL="114300" distR="114300" simplePos="0" relativeHeight="251699200" behindDoc="0" locked="0" layoutInCell="1" allowOverlap="1" wp14:anchorId="2AFDB2F7" wp14:editId="17CC682D">
+              <wp:anchor distT="0" distB="0" distL="114300" distR="114300" simplePos="0" relativeHeight="251670528" behindDoc="0" locked="0" layoutInCell="1" allowOverlap="1" wp14:anchorId="61255ED7" wp14:editId="2738C33A">
                 <wp:simplePos x="0" y="0"/>
                 <wp:positionH relativeFrom="margin">
-                  <wp:posOffset>4743450</wp:posOffset>
+                  <wp:align>center</wp:align>
                 </wp:positionH>
                 <wp:positionV relativeFrom="paragraph">
-                  <wp:posOffset>2313940</wp:posOffset>
+                  <wp:posOffset>1524000</wp:posOffset>
                 </wp:positionV>
-                <wp:extent cx="857250" cy="781050"/>
+                <wp:extent cx="1209675" cy="590550"/>
                 <wp:effectExtent l="0" t="0" r="0" b="0"/>
                 <wp:wrapNone/>
-                <wp:docPr id="42" name="Text Box 42"/>
+                <wp:docPr id="15" name="Text Box 15"/>
                 <wp:cNvGraphicFramePr/>
                 <a:graphic xmlns:a="http://schemas.openxmlformats.org/drawingml/2006/main">
                   <a:graphicData uri="http://schemas.microsoft.com/office/word/2010/wordprocessingShape">
@@ -1837,17 +1927,12 @@
                       <wps:spPr>
                         <a:xfrm>
                           <a:off x="0" y="0"/>
-                          <a:ext cx="857250" cy="781050"/>
+                          <a:ext cx="1209675" cy="590550"/>
                         </a:xfrm>
                         <a:prstGeom prst="rect">
                           <a:avLst/>
                         </a:prstGeom>
-                        <a:solidFill>
-                          <a:schemeClr val="accent6">
-                            <a:lumMod val="60000"/>
-                            <a:lumOff val="40000"/>
-                          </a:schemeClr>
-                        </a:solidFill>
+                        <a:noFill/>
                         <a:ln w="6350">
                           <a:noFill/>
                         </a:ln>
@@ -1856,15 +1941,7 @@
                         <w:txbxContent>
                           <w:p>
                             <w:r>
-                              <w:t>Live</w:t>
-                            </w:r>
-                            <w:r>
-                              <w:br/>
-                              <w:t>Event</w:t>
-                            </w:r>
-                            <w:r>
-                              <w:br/>
-                              <w:t>Engine</w:t>
+                              <w:t>uiMainWindow</w:t>
                             </w:r>
                           </w:p>
                         </w:txbxContent>
@@ -1889,20 +1966,12 @@
           </mc:Choice>
           <mc:Fallback>
             <w:pict>
-              <v:shape w14:anchorId="2AFDB2F7" id="Text Box 42" o:spid="_x0000_s1037" type="#_x0000_t202" style="position:absolute;margin-left:373.5pt;margin-top:182.2pt;width:67.5pt;height:61.5pt;z-index:251699200;visibility:visible;mso-wrap-style:square;mso-width-percent:0;mso-height-percent:0;mso-wrap-distance-left:9pt;mso-wrap-distance-top:0;mso-wrap-distance-right:9pt;mso-wrap-distance-bottom:0;mso-position-horizontal:absolute;mso-position-horizontal-relative:margin;mso-position-vertical:absolute;mso-position-vertical-relative:text;mso-width-percent:0;mso-height-percent:0;mso-width-relative:margin;mso-height-relative:margin;v-text-anchor:top" o:gfxdata="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" fillcolor="#a8d08d [1945]" stroked="f" strokeweight=".5pt">
+              <v:shape w14:anchorId="61255ED7" id="Text Box 15" o:spid="_x0000_s1038" type="#_x0000_t202" style="position:absolute;margin-left:0;margin-top:120pt;width:95.25pt;height:46.5pt;z-index:251670528;visibility:visible;mso-wrap-style:square;mso-width-percent:0;mso-height-percent:0;mso-wrap-distance-left:9pt;mso-wrap-distance-top:0;mso-wrap-distance-right:9pt;mso-wrap-distance-bottom:0;mso-position-horizontal:center;mso-position-horizontal-relative:margin;mso-position-vertical:absolute;mso-position-vertical-relative:text;mso-width-percent:0;mso-height-percent:0;mso-width-relative:margin;mso-height-relative:margin;v-text-anchor:top" o:gfxdata="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" filled="f" stroked="f" strokeweight=".5pt">
                 <v:textbox>
                   <w:txbxContent>
                     <w:p>
                       <w:r>
-                        <w:t>Live</w:t>
-                      </w:r>
-                      <w:r>
-                        <w:br/>
-                        <w:t>Event</w:t>
-                      </w:r>
-                      <w:r>
-                        <w:br/>
-                        <w:t>Engine</w:t>
+                        <w:t>uiMainWindow</w:t>
                       </w:r>
                     </w:p>
                   </w:txbxContent>
@@ -1920,170 +1989,7 @@
         <mc:AlternateContent>
           <mc:Choice Requires="wps">
             <w:drawing>
-              <wp:anchor distT="0" distB="0" distL="114300" distR="114300" simplePos="0" relativeHeight="251670528" behindDoc="0" locked="0" layoutInCell="1" allowOverlap="1" wp14:anchorId="61255ED7" wp14:editId="5D783B37">
-                <wp:simplePos x="0" y="0"/>
-                <wp:positionH relativeFrom="margin">
-                  <wp:align>center</wp:align>
-                </wp:positionH>
-                <wp:positionV relativeFrom="paragraph">
-                  <wp:posOffset>1524000</wp:posOffset>
-                </wp:positionV>
-                <wp:extent cx="1209675" cy="590550"/>
-                <wp:effectExtent l="0" t="0" r="9525" b="0"/>
-                <wp:wrapNone/>
-                <wp:docPr id="15" name="Text Box 15"/>
-                <wp:cNvGraphicFramePr/>
-                <a:graphic xmlns:a="http://schemas.openxmlformats.org/drawingml/2006/main">
-                  <a:graphicData uri="http://schemas.microsoft.com/office/word/2010/wordprocessingShape">
-                    <wps:wsp>
-                      <wps:cNvSpPr txBox="1"/>
-                      <wps:spPr>
-                        <a:xfrm>
-                          <a:off x="0" y="0"/>
-                          <a:ext cx="1209675" cy="590550"/>
-                        </a:xfrm>
-                        <a:prstGeom prst="rect">
-                          <a:avLst/>
-                        </a:prstGeom>
-                        <a:solidFill>
-                          <a:schemeClr val="accent6">
-                            <a:lumMod val="60000"/>
-                            <a:lumOff val="40000"/>
-                          </a:schemeClr>
-                        </a:solidFill>
-                        <a:ln w="6350">
-                          <a:noFill/>
-                        </a:ln>
-                      </wps:spPr>
-                      <wps:txbx>
-                        <w:txbxContent>
-                          <w:p>
-                            <w:proofErr w:type="spellStart"/>
-                            <w:r>
-                              <w:t>uiMainWindow</w:t>
-                            </w:r>
-                            <w:proofErr w:type="spellEnd"/>
-                          </w:p>
-                        </w:txbxContent>
-                      </wps:txbx>
-                      <wps:bodyPr rot="0" spcFirstLastPara="0" vertOverflow="overflow" horzOverflow="overflow" vert="horz" wrap="square" lIns="91440" tIns="45720" rIns="91440" bIns="45720" numCol="1" spcCol="0" rtlCol="0" fromWordArt="0" anchor="t" anchorCtr="0" forceAA="0" compatLnSpc="1">
-                        <a:prstTxWarp prst="textNoShape">
-                          <a:avLst/>
-                        </a:prstTxWarp>
-                        <a:noAutofit/>
-                      </wps:bodyPr>
-                    </wps:wsp>
-                  </a:graphicData>
-                </a:graphic>
-                <wp14:sizeRelH relativeFrom="margin">
-                  <wp14:pctWidth>0</wp14:pctWidth>
-                </wp14:sizeRelH>
-                <wp14:sizeRelV relativeFrom="margin">
-                  <wp14:pctHeight>0</wp14:pctHeight>
-                </wp14:sizeRelV>
-              </wp:anchor>
-            </w:drawing>
-          </mc:Choice>
-          <mc:Fallback>
-            <w:pict>
-              <v:shape w14:anchorId="61255ED7" id="Text Box 15" o:spid="_x0000_s1038" type="#_x0000_t202" style="position:absolute;margin-left:0;margin-top:120pt;width:95.25pt;height:46.5pt;z-index:251670528;visibility:visible;mso-wrap-style:square;mso-width-percent:0;mso-height-percent:0;mso-wrap-distance-left:9pt;mso-wrap-distance-top:0;mso-wrap-distance-right:9pt;mso-wrap-distance-bottom:0;mso-position-horizontal:center;mso-position-horizontal-relative:margin;mso-position-vertical:absolute;mso-position-vertical-relative:text;mso-width-percent:0;mso-height-percent:0;mso-width-relative:margin;mso-height-relative:margin;v-text-anchor:top" o:gfxdata="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" fillcolor="#a8d08d [1945]" stroked="f" strokeweight=".5pt">
-                <v:textbox>
-                  <w:txbxContent>
-                    <w:p>
-                      <w:proofErr w:type="spellStart"/>
-                      <w:r>
-                        <w:t>uiMainWindow</w:t>
-                      </w:r>
-                      <w:proofErr w:type="spellEnd"/>
-                    </w:p>
-                  </w:txbxContent>
-                </v:textbox>
-                <w10:wrap anchorx="margin"/>
-              </v:shape>
-            </w:pict>
-          </mc:Fallback>
-        </mc:AlternateContent>
-      </w:r>
-      <w:r>
-        <w:rPr>
-          <w:noProof/>
-        </w:rPr>
-        <mc:AlternateContent>
-          <mc:Choice Requires="wps">
-            <w:drawing>
-              <wp:anchor distT="0" distB="0" distL="114300" distR="114300" simplePos="0" relativeHeight="251677696" behindDoc="0" locked="0" layoutInCell="1" allowOverlap="1" wp14:anchorId="1AA5B5CA" wp14:editId="280CA75D">
-                <wp:simplePos x="0" y="0"/>
-                <wp:positionH relativeFrom="column">
-                  <wp:posOffset>2495549</wp:posOffset>
-                </wp:positionH>
-                <wp:positionV relativeFrom="paragraph">
-                  <wp:posOffset>1857375</wp:posOffset>
-                </wp:positionV>
-                <wp:extent cx="981075" cy="657225"/>
-                <wp:effectExtent l="0" t="0" r="47625" b="47625"/>
-                <wp:wrapNone/>
-                <wp:docPr id="24" name="Straight Arrow Connector 24"/>
-                <wp:cNvGraphicFramePr/>
-                <a:graphic xmlns:a="http://schemas.openxmlformats.org/drawingml/2006/main">
-                  <a:graphicData uri="http://schemas.microsoft.com/office/word/2010/wordprocessingShape">
-                    <wps:wsp>
-                      <wps:cNvCnPr/>
-                      <wps:spPr>
-                        <a:xfrm>
-                          <a:off x="0" y="0"/>
-                          <a:ext cx="981075" cy="657225"/>
-                        </a:xfrm>
-                        <a:prstGeom prst="straightConnector1">
-                          <a:avLst/>
-                        </a:prstGeom>
-                        <a:ln w="15875">
-                          <a:tailEnd type="triangle"/>
-                        </a:ln>
-                      </wps:spPr>
-                      <wps:style>
-                        <a:lnRef idx="1">
-                          <a:schemeClr val="accent1"/>
-                        </a:lnRef>
-                        <a:fillRef idx="0">
-                          <a:schemeClr val="accent1"/>
-                        </a:fillRef>
-                        <a:effectRef idx="0">
-                          <a:schemeClr val="accent1"/>
-                        </a:effectRef>
-                        <a:fontRef idx="minor">
-                          <a:schemeClr val="tx1"/>
-                        </a:fontRef>
-                      </wps:style>
-                      <wps:bodyPr/>
-                    </wps:wsp>
-                  </a:graphicData>
-                </a:graphic>
-                <wp14:sizeRelH relativeFrom="margin">
-                  <wp14:pctWidth>0</wp14:pctWidth>
-                </wp14:sizeRelH>
-                <wp14:sizeRelV relativeFrom="margin">
-                  <wp14:pctHeight>0</wp14:pctHeight>
-                </wp14:sizeRelV>
-              </wp:anchor>
-            </w:drawing>
-          </mc:Choice>
-          <mc:Fallback>
-            <w:pict>
-              <v:shape w14:anchorId="3C6EF588" id="Straight Arrow Connector 24" o:spid="_x0000_s1026" type="#_x0000_t32" style="position:absolute;margin-left:196.5pt;margin-top:146.25pt;width:77.25pt;height:51.75pt;z-index:251677696;visibility:visible;mso-wrap-style:square;mso-width-percent:0;mso-height-percent:0;mso-wrap-distance-left:9pt;mso-wrap-distance-top:0;mso-wrap-distance-right:9pt;mso-wrap-distance-bottom:0;mso-position-horizontal:absolute;mso-position-horizontal-relative:text;mso-position-vertical:absolute;mso-position-vertical-relative:text;mso-width-percent:0;mso-height-percent:0;mso-width-relative:margin;mso-height-relative:margin" o:gfxdata="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" strokecolor="#4472c4 [3204]" strokeweight="1.25pt">
-                <v:stroke endarrow="block" joinstyle="miter"/>
-              </v:shape>
-            </w:pict>
-          </mc:Fallback>
-        </mc:AlternateContent>
-      </w:r>
-      <w:r>
-        <w:rPr>
-          <w:noProof/>
-        </w:rPr>
-        <mc:AlternateContent>
-          <mc:Choice Requires="wps">
-            <w:drawing>
-              <wp:anchor distT="0" distB="0" distL="114300" distR="114300" simplePos="0" relativeHeight="251657214" behindDoc="0" locked="0" layoutInCell="1" allowOverlap="1" wp14:anchorId="3A4085F2" wp14:editId="784DFB50">
+              <wp:anchor distT="0" distB="0" distL="114300" distR="114300" simplePos="0" relativeHeight="251657214" behindDoc="0" locked="0" layoutInCell="1" allowOverlap="1" wp14:anchorId="3A4085F2" wp14:editId="6CC98E15">
                 <wp:simplePos x="0" y="0"/>
                 <wp:positionH relativeFrom="margin">
                   <wp:posOffset>3362325</wp:posOffset>
@@ -2108,12 +2014,12 @@
                         <a:prstGeom prst="rect">
                           <a:avLst/>
                         </a:prstGeom>
-                        <a:solidFill>
-                          <a:schemeClr val="accent2">
-                            <a:lumMod val="40000"/>
-                            <a:lumOff val="60000"/>
-                          </a:schemeClr>
-                        </a:solidFill>
+                        <a:noFill/>
+                        <a:ln>
+                          <a:solidFill>
+                            <a:schemeClr val="tx1"/>
+                          </a:solidFill>
+                        </a:ln>
                       </wps:spPr>
                       <wps:style>
                         <a:lnRef idx="2">
@@ -2151,7 +2057,7 @@
           </mc:Choice>
           <mc:Fallback>
             <w:pict>
-              <v:rect w14:anchorId="21BF2F37" id="Rectangle 22" o:spid="_x0000_s1026" style="position:absolute;margin-left:264.75pt;margin-top:16.5pt;width:186pt;height:300.75pt;z-index:251657214;visibility:visible;mso-wrap-style:square;mso-width-percent:0;mso-height-percent:0;mso-wrap-distance-left:9pt;mso-wrap-distance-top:0;mso-wrap-distance-right:9pt;mso-wrap-distance-bottom:0;mso-position-horizontal:absolute;mso-position-horizontal-relative:margin;mso-position-vertical:absolute;mso-position-vertical-relative:text;mso-width-percent:0;mso-height-percent:0;mso-width-relative:margin;mso-height-relative:margin;v-text-anchor:middle" o:gfxdata="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" fillcolor="#f7caac [1301]" strokecolor="#1f3763 [1604]" strokeweight="1pt">
+              <v:rect w14:anchorId="6889DA6B" id="Rectangle 22" o:spid="_x0000_s1026" style="position:absolute;margin-left:264.75pt;margin-top:16.5pt;width:186pt;height:300.75pt;z-index:251657214;visibility:visible;mso-wrap-style:square;mso-width-percent:0;mso-height-percent:0;mso-wrap-distance-left:9pt;mso-wrap-distance-top:0;mso-wrap-distance-right:9pt;mso-wrap-distance-bottom:0;mso-position-horizontal:absolute;mso-position-horizontal-relative:margin;mso-position-vertical:absolute;mso-position-vertical-relative:text;mso-width-percent:0;mso-height-percent:0;mso-width-relative:margin;mso-height-relative:margin;v-text-anchor:middle" o:gfxdata="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" filled="f" strokecolor="black [3213]" strokeweight="1pt">
                 <w10:wrap anchorx="margin"/>
               </v:rect>
             </w:pict>
@@ -2165,7 +2071,7 @@
         <mc:AlternateContent>
           <mc:Choice Requires="wps">
             <w:drawing>
-              <wp:anchor distT="0" distB="0" distL="114300" distR="114300" simplePos="0" relativeHeight="251672576" behindDoc="0" locked="0" layoutInCell="1" allowOverlap="1" wp14:anchorId="40FFC733" wp14:editId="03DD8CA2">
+              <wp:anchor distT="0" distB="0" distL="114300" distR="114300" simplePos="0" relativeHeight="251672576" behindDoc="0" locked="0" layoutInCell="1" allowOverlap="1" wp14:anchorId="40FFC733" wp14:editId="0B5C9C5D">
                 <wp:simplePos x="0" y="0"/>
                 <wp:positionH relativeFrom="column">
                   <wp:posOffset>6686550</wp:posOffset>
@@ -2174,7 +2080,7 @@
                   <wp:posOffset>1600200</wp:posOffset>
                 </wp:positionV>
                 <wp:extent cx="1209675" cy="495300"/>
-                <wp:effectExtent l="0" t="0" r="9525" b="0"/>
+                <wp:effectExtent l="0" t="0" r="0" b="0"/>
                 <wp:wrapNone/>
                 <wp:docPr id="16" name="Text Box 16"/>
                 <wp:cNvGraphicFramePr/>
@@ -2190,12 +2096,7 @@
                         <a:prstGeom prst="rect">
                           <a:avLst/>
                         </a:prstGeom>
-                        <a:solidFill>
-                          <a:schemeClr val="accent6">
-                            <a:lumMod val="40000"/>
-                            <a:lumOff val="60000"/>
-                          </a:schemeClr>
-                        </a:solidFill>
+                        <a:noFill/>
                         <a:ln w="6350">
                           <a:noFill/>
                         </a:ln>
@@ -2233,7 +2134,7 @@
           </mc:Choice>
           <mc:Fallback>
             <w:pict>
-              <v:shape w14:anchorId="40FFC733" id="Text Box 16" o:spid="_x0000_s1039" type="#_x0000_t202" style="position:absolute;margin-left:526.5pt;margin-top:126pt;width:95.25pt;height:39pt;z-index:251672576;visibility:visible;mso-wrap-style:square;mso-width-percent:0;mso-height-percent:0;mso-wrap-distance-left:9pt;mso-wrap-distance-top:0;mso-wrap-distance-right:9pt;mso-wrap-distance-bottom:0;mso-position-horizontal:absolute;mso-position-horizontal-relative:text;mso-position-vertical:absolute;mso-position-vertical-relative:text;mso-width-percent:0;mso-height-percent:0;mso-width-relative:margin;mso-height-relative:margin;v-text-anchor:top" o:gfxdata="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" fillcolor="#c5e0b3 [1305]" stroked="f" strokeweight=".5pt">
+              <v:shape w14:anchorId="40FFC733" id="Text Box 16" o:spid="_x0000_s1039" type="#_x0000_t202" style="position:absolute;margin-left:526.5pt;margin-top:126pt;width:95.25pt;height:39pt;z-index:251672576;visibility:visible;mso-wrap-style:square;mso-width-percent:0;mso-height-percent:0;mso-wrap-distance-left:9pt;mso-wrap-distance-top:0;mso-wrap-distance-right:9pt;mso-wrap-distance-bottom:0;mso-position-horizontal:absolute;mso-position-horizontal-relative:text;mso-position-vertical:absolute;mso-position-vertical-relative:text;mso-width-percent:0;mso-height-percent:0;mso-width-relative:margin;mso-height-relative:margin;v-text-anchor:top" o:gfxdata="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" filled="f" stroked="f" strokeweight=".5pt">
                 <v:textbox>
                   <w:txbxContent>
                     <w:p>
@@ -2259,7 +2160,7 @@
         <mc:AlternateContent>
           <mc:Choice Requires="wps">
             <w:drawing>
-              <wp:anchor distT="0" distB="0" distL="114300" distR="114300" simplePos="0" relativeHeight="251674624" behindDoc="0" locked="0" layoutInCell="1" allowOverlap="1" wp14:anchorId="65FF2AE0" wp14:editId="6568D55A">
+              <wp:anchor distT="0" distB="0" distL="114300" distR="114300" simplePos="0" relativeHeight="251674624" behindDoc="0" locked="0" layoutInCell="1" allowOverlap="1" wp14:anchorId="65FF2AE0" wp14:editId="7AE76270">
                 <wp:simplePos x="0" y="0"/>
                 <wp:positionH relativeFrom="column">
                   <wp:posOffset>6657975</wp:posOffset>
@@ -2268,7 +2169,7 @@
                   <wp:posOffset>2286000</wp:posOffset>
                 </wp:positionV>
                 <wp:extent cx="1209675" cy="495300"/>
-                <wp:effectExtent l="0" t="0" r="9525" b="0"/>
+                <wp:effectExtent l="0" t="0" r="0" b="0"/>
                 <wp:wrapNone/>
                 <wp:docPr id="17" name="Text Box 17"/>
                 <wp:cNvGraphicFramePr/>
@@ -2284,12 +2185,7 @@
                         <a:prstGeom prst="rect">
                           <a:avLst/>
                         </a:prstGeom>
-                        <a:solidFill>
-                          <a:schemeClr val="accent6">
-                            <a:lumMod val="40000"/>
-                            <a:lumOff val="60000"/>
-                          </a:schemeClr>
-                        </a:solidFill>
+                        <a:noFill/>
                         <a:ln w="6350">
                           <a:noFill/>
                         </a:ln>
@@ -2327,7 +2223,7 @@
           </mc:Choice>
           <mc:Fallback>
             <w:pict>
-              <v:shape w14:anchorId="65FF2AE0" id="Text Box 17" o:spid="_x0000_s1040" type="#_x0000_t202" style="position:absolute;margin-left:524.25pt;margin-top:180pt;width:95.25pt;height:39pt;z-index:251674624;visibility:visible;mso-wrap-style:square;mso-width-percent:0;mso-height-percent:0;mso-wrap-distance-left:9pt;mso-wrap-distance-top:0;mso-wrap-distance-right:9pt;mso-wrap-distance-bottom:0;mso-position-horizontal:absolute;mso-position-horizontal-relative:text;mso-position-vertical:absolute;mso-position-vertical-relative:text;mso-width-percent:0;mso-height-percent:0;mso-width-relative:margin;mso-height-relative:margin;v-text-anchor:top" o:gfxdata="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" fillcolor="#c5e0b3 [1305]" stroked="f" strokeweight=".5pt">
+              <v:shape w14:anchorId="65FF2AE0" id="Text Box 17" o:spid="_x0000_s1040" type="#_x0000_t202" style="position:absolute;margin-left:524.25pt;margin-top:180pt;width:95.25pt;height:39pt;z-index:251674624;visibility:visible;mso-wrap-style:square;mso-width-percent:0;mso-height-percent:0;mso-wrap-distance-left:9pt;mso-wrap-distance-top:0;mso-wrap-distance-right:9pt;mso-wrap-distance-bottom:0;mso-position-horizontal:absolute;mso-position-horizontal-relative:text;mso-position-vertical:absolute;mso-position-vertical-relative:text;mso-width-percent:0;mso-height-percent:0;mso-width-relative:margin;mso-height-relative:margin;v-text-anchor:top" o:gfxdata="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" filled="f" stroked="f" strokeweight=".5pt">
                 <v:textbox>
                   <w:txbxContent>
                     <w:p>
@@ -2353,7 +2249,7 @@
         <mc:AlternateContent>
           <mc:Choice Requires="wps">
             <w:drawing>
-              <wp:anchor distT="0" distB="0" distL="114300" distR="114300" simplePos="0" relativeHeight="251676672" behindDoc="0" locked="0" layoutInCell="1" allowOverlap="1" wp14:anchorId="2DDEDAEB" wp14:editId="01CDC7DF">
+              <wp:anchor distT="0" distB="0" distL="114300" distR="114300" simplePos="0" relativeHeight="251676672" behindDoc="0" locked="0" layoutInCell="1" allowOverlap="1" wp14:anchorId="2DDEDAEB" wp14:editId="19B86DE8">
                 <wp:simplePos x="0" y="0"/>
                 <wp:positionH relativeFrom="column">
                   <wp:posOffset>6667500</wp:posOffset>
@@ -2362,7 +2258,7 @@
                   <wp:posOffset>2895600</wp:posOffset>
                 </wp:positionV>
                 <wp:extent cx="1209675" cy="533400"/>
-                <wp:effectExtent l="0" t="0" r="9525" b="0"/>
+                <wp:effectExtent l="0" t="0" r="0" b="0"/>
                 <wp:wrapNone/>
                 <wp:docPr id="18" name="Text Box 18"/>
                 <wp:cNvGraphicFramePr/>
@@ -2378,12 +2274,7 @@
                         <a:prstGeom prst="rect">
                           <a:avLst/>
                         </a:prstGeom>
-                        <a:solidFill>
-                          <a:schemeClr val="accent6">
-                            <a:lumMod val="40000"/>
-                            <a:lumOff val="60000"/>
-                          </a:schemeClr>
-                        </a:solidFill>
+                        <a:noFill/>
                         <a:ln w="6350">
                           <a:noFill/>
                         </a:ln>
@@ -2421,7 +2312,7 @@
           </mc:Choice>
           <mc:Fallback>
             <w:pict>
-              <v:shape w14:anchorId="2DDEDAEB" id="Text Box 18" o:spid="_x0000_s1041" type="#_x0000_t202" style="position:absolute;margin-left:525pt;margin-top:228pt;width:95.25pt;height:42pt;z-index:251676672;visibility:visible;mso-wrap-style:square;mso-width-percent:0;mso-height-percent:0;mso-wrap-distance-left:9pt;mso-wrap-distance-top:0;mso-wrap-distance-right:9pt;mso-wrap-distance-bottom:0;mso-position-horizontal:absolute;mso-position-horizontal-relative:text;mso-position-vertical:absolute;mso-position-vertical-relative:text;mso-width-percent:0;mso-height-percent:0;mso-width-relative:margin;mso-height-relative:margin;v-text-anchor:top" o:gfxdata="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" fillcolor="#c5e0b3 [1305]" stroked="f" strokeweight=".5pt">
+              <v:shape w14:anchorId="2DDEDAEB" id="Text Box 18" o:spid="_x0000_s1041" type="#_x0000_t202" style="position:absolute;margin-left:525pt;margin-top:228pt;width:95.25pt;height:42pt;z-index:251676672;visibility:visible;mso-wrap-style:square;mso-width-percent:0;mso-height-percent:0;mso-wrap-distance-left:9pt;mso-wrap-distance-top:0;mso-wrap-distance-right:9pt;mso-wrap-distance-bottom:0;mso-position-horizontal:absolute;mso-position-horizontal-relative:text;mso-position-vertical:absolute;mso-position-vertical-relative:text;mso-width-percent:0;mso-height-percent:0;mso-width-relative:margin;mso-height-relative:margin;v-text-anchor:top" o:gfxdata="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" filled="f" stroked="f" strokeweight=".5pt">
                 <v:textbox>
                   <w:txbxContent>
                     <w:p>
@@ -2447,7 +2338,7 @@
         <mc:AlternateContent>
           <mc:Choice Requires="wps">
             <w:drawing>
-              <wp:anchor distT="0" distB="0" distL="114300" distR="114300" simplePos="0" relativeHeight="251663360" behindDoc="0" locked="0" layoutInCell="1" allowOverlap="1" wp14:anchorId="79196A38" wp14:editId="541CFF55">
+              <wp:anchor distT="0" distB="0" distL="114300" distR="114300" simplePos="0" relativeHeight="251663360" behindDoc="0" locked="0" layoutInCell="1" allowOverlap="1" wp14:anchorId="79196A38" wp14:editId="535D23A3">
                 <wp:simplePos x="0" y="0"/>
                 <wp:positionH relativeFrom="column">
                   <wp:posOffset>6677025</wp:posOffset>
@@ -2456,7 +2347,7 @@
                   <wp:posOffset>523875</wp:posOffset>
                 </wp:positionV>
                 <wp:extent cx="1209675" cy="419100"/>
-                <wp:effectExtent l="0" t="0" r="9525" b="0"/>
+                <wp:effectExtent l="0" t="0" r="0" b="0"/>
                 <wp:wrapNone/>
                 <wp:docPr id="10" name="Text Box 10"/>
                 <wp:cNvGraphicFramePr/>
@@ -2472,12 +2363,7 @@
                         <a:prstGeom prst="rect">
                           <a:avLst/>
                         </a:prstGeom>
-                        <a:solidFill>
-                          <a:schemeClr val="accent4">
-                            <a:lumMod val="60000"/>
-                            <a:lumOff val="40000"/>
-                          </a:schemeClr>
-                        </a:solidFill>
+                        <a:noFill/>
                         <a:ln w="6350">
                           <a:noFill/>
                         </a:ln>
@@ -2522,7 +2408,7 @@
           </mc:Choice>
           <mc:Fallback>
             <w:pict>
-              <v:shape w14:anchorId="79196A38" id="Text Box 10" o:spid="_x0000_s1042" type="#_x0000_t202" style="position:absolute;margin-left:525.75pt;margin-top:41.25pt;width:95.25pt;height:33pt;z-index:251663360;visibility:visible;mso-wrap-style:square;mso-width-percent:0;mso-height-percent:0;mso-wrap-distance-left:9pt;mso-wrap-distance-top:0;mso-wrap-distance-right:9pt;mso-wrap-distance-bottom:0;mso-position-horizontal:absolute;mso-position-horizontal-relative:text;mso-position-vertical:absolute;mso-position-vertical-relative:text;mso-width-percent:0;mso-height-percent:0;mso-width-relative:margin;mso-height-relative:margin;v-text-anchor:top" o:gfxdata="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" fillcolor="#ffd966 [1943]" stroked="f" strokeweight=".5pt">
+              <v:shape w14:anchorId="79196A38" id="Text Box 10" o:spid="_x0000_s1042" type="#_x0000_t202" style="position:absolute;margin-left:525.75pt;margin-top:41.25pt;width:95.25pt;height:33pt;z-index:251663360;visibility:visible;mso-wrap-style:square;mso-width-percent:0;mso-height-percent:0;mso-wrap-distance-left:9pt;mso-wrap-distance-top:0;mso-wrap-distance-right:9pt;mso-wrap-distance-bottom:0;mso-position-horizontal:absolute;mso-position-horizontal-relative:text;mso-position-vertical:absolute;mso-position-vertical-relative:text;mso-width-percent:0;mso-height-percent:0;mso-width-relative:margin;mso-height-relative:margin;v-text-anchor:top" o:gfxdata="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" filled="f" stroked="f" strokeweight=".5pt">
                 <v:textbox>
                   <w:txbxContent>
                     <w:p>
@@ -2555,7 +2441,7 @@
         <mc:AlternateContent>
           <mc:Choice Requires="wps">
             <w:drawing>
-              <wp:anchor distT="0" distB="0" distL="114300" distR="114300" simplePos="0" relativeHeight="251661312" behindDoc="0" locked="0" layoutInCell="1" allowOverlap="1" wp14:anchorId="2697ED06" wp14:editId="777C342C">
+              <wp:anchor distT="0" distB="0" distL="114300" distR="114300" simplePos="0" relativeHeight="251661312" behindDoc="0" locked="0" layoutInCell="1" allowOverlap="1" wp14:anchorId="2697ED06" wp14:editId="372D138F">
                 <wp:simplePos x="0" y="0"/>
                 <wp:positionH relativeFrom="column">
                   <wp:posOffset>3790950</wp:posOffset>
@@ -2580,12 +2466,7 @@
                         <a:prstGeom prst="rect">
                           <a:avLst/>
                         </a:prstGeom>
-                        <a:solidFill>
-                          <a:schemeClr val="accent4">
-                            <a:lumMod val="60000"/>
-                            <a:lumOff val="40000"/>
-                          </a:schemeClr>
-                        </a:solidFill>
+                        <a:noFill/>
                         <a:ln w="6350">
                           <a:noFill/>
                         </a:ln>
@@ -2600,7 +2481,6 @@
                                 <w:szCs w:val="28"/>
                               </w:rPr>
                             </w:pPr>
-                            <w:proofErr w:type="spellStart"/>
                             <w:r>
                               <w:rPr>
                                 <w:sz w:val="28"/>
@@ -2615,7 +2495,6 @@
                               </w:rPr>
                               <w:t>Engine</w:t>
                             </w:r>
-                            <w:proofErr w:type="spellEnd"/>
                           </w:p>
                         </w:txbxContent>
                       </wps:txbx>
@@ -2639,7 +2518,7 @@
           </mc:Choice>
           <mc:Fallback>
             <w:pict>
-              <v:shape w14:anchorId="2697ED06" id="Text Box 9" o:spid="_x0000_s1043" type="#_x0000_t202" style="position:absolute;margin-left:298.5pt;margin-top:40.5pt;width:115.5pt;height:33pt;z-index:251661312;visibility:visible;mso-wrap-style:square;mso-width-percent:0;mso-height-percent:0;mso-wrap-distance-left:9pt;mso-wrap-distance-top:0;mso-wrap-distance-right:9pt;mso-wrap-distance-bottom:0;mso-position-horizontal:absolute;mso-position-horizontal-relative:text;mso-position-vertical:absolute;mso-position-vertical-relative:text;mso-width-percent:0;mso-height-percent:0;mso-width-relative:margin;mso-height-relative:margin;v-text-anchor:top" o:gfxdata="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" fillcolor="#ffd966 [1943]" stroked="f" strokeweight=".5pt">
+              <v:shape w14:anchorId="2697ED06" id="Text Box 9" o:spid="_x0000_s1043" type="#_x0000_t202" style="position:absolute;margin-left:298.5pt;margin-top:40.5pt;width:115.5pt;height:33pt;z-index:251661312;visibility:visible;mso-wrap-style:square;mso-width-percent:0;mso-height-percent:0;mso-wrap-distance-left:9pt;mso-wrap-distance-top:0;mso-wrap-distance-right:9pt;mso-wrap-distance-bottom:0;mso-position-horizontal:absolute;mso-position-horizontal-relative:text;mso-position-vertical:absolute;mso-position-vertical-relative:text;mso-width-percent:0;mso-height-percent:0;mso-width-relative:margin;mso-height-relative:margin;v-text-anchor:top" o:gfxdata="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" filled="f" stroked="f" strokeweight=".5pt">
                 <v:textbox>
                   <w:txbxContent>
                     <w:p>
@@ -2650,7 +2529,6 @@
                           <w:szCs w:val="28"/>
                         </w:rPr>
                       </w:pPr>
-                      <w:proofErr w:type="spellStart"/>
                       <w:r>
                         <w:rPr>
                           <w:sz w:val="28"/>
@@ -2665,7 +2543,6 @@
                         </w:rPr>
                         <w:t>Engine</w:t>
                       </w:r>
-                      <w:proofErr w:type="spellEnd"/>
                     </w:p>
                   </w:txbxContent>
                 </v:textbox>
@@ -2681,7 +2558,7 @@
         <mc:AlternateContent>
           <mc:Choice Requires="wps">
             <w:drawing>
-              <wp:anchor distT="0" distB="0" distL="114300" distR="114300" simplePos="0" relativeHeight="251664384" behindDoc="0" locked="0" layoutInCell="1" allowOverlap="1" wp14:anchorId="1F19C98D" wp14:editId="72EA6315">
+              <wp:anchor distT="0" distB="0" distL="114300" distR="114300" simplePos="0" relativeHeight="251664384" behindDoc="0" locked="0" layoutInCell="1" allowOverlap="1" wp14:anchorId="1F19C98D" wp14:editId="57542BA4">
                 <wp:simplePos x="0" y="0"/>
                 <wp:positionH relativeFrom="column">
                   <wp:posOffset>942975</wp:posOffset>
@@ -2708,9 +2585,7 @@
                         </a:prstGeom>
                         <a:ln w="19050">
                           <a:solidFill>
-                            <a:schemeClr val="accent2">
-                              <a:lumMod val="75000"/>
-                            </a:schemeClr>
+                            <a:schemeClr val="tx1"/>
                           </a:solidFill>
                           <a:prstDash val="lgDashDot"/>
                         </a:ln>
@@ -2738,7 +2613,7 @@
           </mc:Choice>
           <mc:Fallback>
             <w:pict>
-              <v:line w14:anchorId="26E149BC" id="Straight Connector 11" o:spid="_x0000_s1026" style="position:absolute;z-index:251664384;visibility:visible;mso-wrap-style:square;mso-wrap-distance-left:9pt;mso-wrap-distance-top:0;mso-wrap-distance-right:9pt;mso-wrap-distance-bottom:0;mso-position-horizontal:absolute;mso-position-horizontal-relative:text;mso-position-vertical:absolute;mso-position-vertical-relative:text" from="74.25pt,97.5pt" to="636.75pt,97.5pt" o:gfxdata="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" strokecolor="#c45911 [2405]" strokeweight="1.5pt">
+              <v:line w14:anchorId="7B62CD78" id="Straight Connector 11" o:spid="_x0000_s1026" style="position:absolute;z-index:251664384;visibility:visible;mso-wrap-style:square;mso-wrap-distance-left:9pt;mso-wrap-distance-top:0;mso-wrap-distance-right:9pt;mso-wrap-distance-bottom:0;mso-position-horizontal:absolute;mso-position-horizontal-relative:text;mso-position-vertical:absolute;mso-position-vertical-relative:text" from="74.25pt,97.5pt" to="636.75pt,97.5pt" o:gfxdata="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" strokecolor="black [3213]" strokeweight="1.5pt">
                 <v:stroke dashstyle="longDashDot" joinstyle="miter"/>
               </v:line>
             </w:pict>
@@ -2752,7 +2627,7 @@
         <mc:AlternateContent>
           <mc:Choice Requires="wps">
             <w:drawing>
-              <wp:anchor distT="0" distB="0" distL="114300" distR="114300" simplePos="0" relativeHeight="251666432" behindDoc="0" locked="0" layoutInCell="1" allowOverlap="1" wp14:anchorId="7A5E89B5" wp14:editId="24E81A6F">
+              <wp:anchor distT="0" distB="0" distL="114300" distR="114300" simplePos="0" relativeHeight="251666432" behindDoc="0" locked="0" layoutInCell="1" allowOverlap="1" wp14:anchorId="7A5E89B5" wp14:editId="531B127C">
                 <wp:simplePos x="0" y="0"/>
                 <wp:positionH relativeFrom="column">
                   <wp:posOffset>1133475</wp:posOffset>
@@ -2761,7 +2636,7 @@
                   <wp:posOffset>1590040</wp:posOffset>
                 </wp:positionV>
                 <wp:extent cx="1209675" cy="581025"/>
-                <wp:effectExtent l="0" t="0" r="9525" b="9525"/>
+                <wp:effectExtent l="0" t="0" r="0" b="0"/>
                 <wp:wrapNone/>
                 <wp:docPr id="12" name="Text Box 12"/>
                 <wp:cNvGraphicFramePr/>
@@ -2777,12 +2652,7 @@
                         <a:prstGeom prst="rect">
                           <a:avLst/>
                         </a:prstGeom>
-                        <a:solidFill>
-                          <a:schemeClr val="accent1">
-                            <a:lumMod val="60000"/>
-                            <a:lumOff val="40000"/>
-                          </a:schemeClr>
-                        </a:solidFill>
+                        <a:noFill/>
                         <a:ln w="6350">
                           <a:noFill/>
                         </a:ln>
@@ -2806,15 +2676,8 @@
                                 <w:color w:val="000000" w:themeColor="text1"/>
                               </w:rPr>
                               <w:br/>
-                            </w:r>
-                            <w:proofErr w:type="spellStart"/>
-                            <w:r>
-                              <w:rPr>
-                                <w:color w:val="000000" w:themeColor="text1"/>
-                              </w:rPr>
                               <w:t>DataFeed</w:t>
                             </w:r>
-                            <w:proofErr w:type="spellEnd"/>
                           </w:p>
                         </w:txbxContent>
                       </wps:txbx>
@@ -2838,7 +2701,7 @@
           </mc:Choice>
           <mc:Fallback>
             <w:pict>
-              <v:shape w14:anchorId="7A5E89B5" id="Text Box 12" o:spid="_x0000_s1044" type="#_x0000_t202" style="position:absolute;margin-left:89.25pt;margin-top:125.2pt;width:95.25pt;height:45.75pt;z-index:251666432;visibility:visible;mso-wrap-style:square;mso-width-percent:0;mso-height-percent:0;mso-wrap-distance-left:9pt;mso-wrap-distance-top:0;mso-wrap-distance-right:9pt;mso-wrap-distance-bottom:0;mso-position-horizontal:absolute;mso-position-horizontal-relative:text;mso-position-vertical:absolute;mso-position-vertical-relative:text;mso-width-percent:0;mso-height-percent:0;mso-width-relative:margin;mso-height-relative:margin;v-text-anchor:top" o:gfxdata="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" fillcolor="#8eaadb [1940]" stroked="f" strokeweight=".5pt">
+              <v:shape w14:anchorId="7A5E89B5" id="Text Box 12" o:spid="_x0000_s1044" type="#_x0000_t202" style="position:absolute;margin-left:89.25pt;margin-top:125.2pt;width:95.25pt;height:45.75pt;z-index:251666432;visibility:visible;mso-wrap-style:square;mso-width-percent:0;mso-height-percent:0;mso-wrap-distance-left:9pt;mso-wrap-distance-top:0;mso-wrap-distance-right:9pt;mso-wrap-distance-bottom:0;mso-position-horizontal:absolute;mso-position-horizontal-relative:text;mso-position-vertical:absolute;mso-position-vertical-relative:text;mso-width-percent:0;mso-height-percent:0;mso-width-relative:margin;mso-height-relative:margin;v-text-anchor:top" o:gfxdata="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" filled="f" stroked="f" strokeweight=".5pt">
                 <v:textbox>
                   <w:txbxContent>
                     <w:p>
@@ -2858,15 +2721,8 @@
                           <w:color w:val="000000" w:themeColor="text1"/>
                         </w:rPr>
                         <w:br/>
-                      </w:r>
-                      <w:proofErr w:type="spellStart"/>
-                      <w:r>
-                        <w:rPr>
-                          <w:color w:val="000000" w:themeColor="text1"/>
-                        </w:rPr>
                         <w:t>DataFeed</w:t>
                       </w:r>
-                      <w:proofErr w:type="spellEnd"/>
                     </w:p>
                   </w:txbxContent>
                 </v:textbox>
@@ -2882,7 +2738,7 @@
         <mc:AlternateContent>
           <mc:Choice Requires="wps">
             <w:drawing>
-              <wp:anchor distT="0" distB="0" distL="114300" distR="114300" simplePos="0" relativeHeight="251659264" behindDoc="0" locked="0" layoutInCell="1" allowOverlap="1" wp14:anchorId="17902DBD" wp14:editId="774AED43">
+              <wp:anchor distT="0" distB="0" distL="114300" distR="114300" simplePos="0" relativeHeight="251659264" behindDoc="0" locked="0" layoutInCell="1" allowOverlap="1" wp14:anchorId="17902DBD" wp14:editId="50A10C11">
                 <wp:simplePos x="0" y="0"/>
                 <wp:positionH relativeFrom="column">
                   <wp:posOffset>1162050</wp:posOffset>
@@ -2891,7 +2747,7 @@
                   <wp:posOffset>523875</wp:posOffset>
                 </wp:positionV>
                 <wp:extent cx="1209675" cy="419100"/>
-                <wp:effectExtent l="0" t="0" r="9525" b="0"/>
+                <wp:effectExtent l="0" t="0" r="0" b="0"/>
                 <wp:wrapNone/>
                 <wp:docPr id="8" name="Text Box 8"/>
                 <wp:cNvGraphicFramePr/>
@@ -2907,12 +2763,7 @@
                         <a:prstGeom prst="rect">
                           <a:avLst/>
                         </a:prstGeom>
-                        <a:solidFill>
-                          <a:schemeClr val="accent4">
-                            <a:lumMod val="60000"/>
-                            <a:lumOff val="40000"/>
-                          </a:schemeClr>
-                        </a:solidFill>
+                        <a:noFill/>
                         <a:ln w="6350">
                           <a:noFill/>
                         </a:ln>
@@ -2957,7 +2808,7 @@
           </mc:Choice>
           <mc:Fallback>
             <w:pict>
-              <v:shape w14:anchorId="17902DBD" id="Text Box 8" o:spid="_x0000_s1045" type="#_x0000_t202" style="position:absolute;margin-left:91.5pt;margin-top:41.25pt;width:95.25pt;height:33pt;z-index:251659264;visibility:visible;mso-wrap-style:square;mso-width-percent:0;mso-height-percent:0;mso-wrap-distance-left:9pt;mso-wrap-distance-top:0;mso-wrap-distance-right:9pt;mso-wrap-distance-bottom:0;mso-position-horizontal:absolute;mso-position-horizontal-relative:text;mso-position-vertical:absolute;mso-position-vertical-relative:text;mso-width-percent:0;mso-height-percent:0;mso-width-relative:margin;mso-height-relative:margin;v-text-anchor:top" o:gfxdata="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" fillcolor="#ffd966 [1943]" stroked="f" strokeweight=".5pt">
+              <v:shape w14:anchorId="17902DBD" id="Text Box 8" o:spid="_x0000_s1045" type="#_x0000_t202" style="position:absolute;margin-left:91.5pt;margin-top:41.25pt;width:95.25pt;height:33pt;z-index:251659264;visibility:visible;mso-wrap-style:square;mso-width-percent:0;mso-height-percent:0;mso-wrap-distance-left:9pt;mso-wrap-distance-top:0;mso-wrap-distance-right:9pt;mso-wrap-distance-bottom:0;mso-position-horizontal:absolute;mso-position-horizontal-relative:text;mso-position-vertical:absolute;mso-position-vertical-relative:text;mso-width-percent:0;mso-height-percent:0;mso-width-relative:margin;mso-height-relative:margin;v-text-anchor:top" o:gfxdata="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" filled="f" stroked="f" strokeweight=".5pt">
                 <v:textbox>
                   <w:txbxContent>
                     <w:p>
@@ -2990,7 +2841,7 @@
         <mc:AlternateContent>
           <mc:Choice Requires="wps">
             <w:drawing>
-              <wp:anchor distT="0" distB="0" distL="114300" distR="114300" simplePos="0" relativeHeight="251656189" behindDoc="0" locked="0" layoutInCell="1" allowOverlap="1" wp14:anchorId="492DA4A9" wp14:editId="453E5A06">
+              <wp:anchor distT="0" distB="0" distL="114300" distR="114300" simplePos="0" relativeHeight="251656189" behindDoc="0" locked="0" layoutInCell="1" allowOverlap="1" wp14:anchorId="492DA4A9" wp14:editId="4D58CD07">
                 <wp:simplePos x="0" y="0"/>
                 <wp:positionH relativeFrom="column">
                   <wp:posOffset>6229350</wp:posOffset>
@@ -3015,12 +2866,12 @@
                         <a:prstGeom prst="rect">
                           <a:avLst/>
                         </a:prstGeom>
-                        <a:solidFill>
-                          <a:schemeClr val="accent5">
-                            <a:lumMod val="40000"/>
-                            <a:lumOff val="60000"/>
-                          </a:schemeClr>
-                        </a:solidFill>
+                        <a:noFill/>
+                        <a:ln>
+                          <a:solidFill>
+                            <a:schemeClr val="tx1"/>
+                          </a:solidFill>
+                        </a:ln>
                       </wps:spPr>
                       <wps:style>
                         <a:lnRef idx="2">
@@ -3055,7 +2906,7 @@
           </mc:Choice>
           <mc:Fallback>
             <w:pict>
-              <v:rect w14:anchorId="6C53837B" id="Rectangle 23" o:spid="_x0000_s1026" style="position:absolute;margin-left:490.5pt;margin-top:18.75pt;width:167.25pt;height:300.75pt;z-index:251656189;visibility:visible;mso-wrap-style:square;mso-height-percent:0;mso-wrap-distance-left:9pt;mso-wrap-distance-top:0;mso-wrap-distance-right:9pt;mso-wrap-distance-bottom:0;mso-position-horizontal:absolute;mso-position-horizontal-relative:text;mso-position-vertical:absolute;mso-position-vertical-relative:text;mso-height-percent:0;mso-height-relative:margin;v-text-anchor:middle" o:gfxdata="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" fillcolor="#bdd6ee [1304]" strokecolor="#1f3763 [1604]" strokeweight="1pt"/>
+              <v:rect w14:anchorId="65B6791D" id="Rectangle 23" o:spid="_x0000_s1026" style="position:absolute;margin-left:490.5pt;margin-top:18.75pt;width:167.25pt;height:300.75pt;z-index:251656189;visibility:visible;mso-wrap-style:square;mso-height-percent:0;mso-wrap-distance-left:9pt;mso-wrap-distance-top:0;mso-wrap-distance-right:9pt;mso-wrap-distance-bottom:0;mso-position-horizontal:absolute;mso-position-horizontal-relative:text;mso-position-vertical:absolute;mso-position-vertical-relative:text;mso-height-percent:0;mso-height-relative:margin;v-text-anchor:middle" o:gfxdata="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" filled="f" strokecolor="black [3213]" strokeweight="1pt"/>
             </w:pict>
           </mc:Fallback>
         </mc:AlternateContent>
@@ -3067,7 +2918,7 @@
         <mc:AlternateContent>
           <mc:Choice Requires="wps">
             <w:drawing>
-              <wp:anchor distT="0" distB="0" distL="114300" distR="114300" simplePos="0" relativeHeight="251658239" behindDoc="0" locked="0" layoutInCell="1" allowOverlap="1" wp14:anchorId="1FEC9277" wp14:editId="15BC438A">
+              <wp:anchor distT="0" distB="0" distL="114300" distR="114300" simplePos="0" relativeHeight="251658239" behindDoc="0" locked="0" layoutInCell="1" allowOverlap="1" wp14:anchorId="1FEC9277" wp14:editId="62BE721D">
                 <wp:simplePos x="0" y="0"/>
                 <wp:positionH relativeFrom="column">
                   <wp:posOffset>704850</wp:posOffset>
@@ -3092,12 +2943,12 @@
                         <a:prstGeom prst="rect">
                           <a:avLst/>
                         </a:prstGeom>
-                        <a:solidFill>
-                          <a:schemeClr val="accent6">
-                            <a:lumMod val="40000"/>
-                            <a:lumOff val="60000"/>
-                          </a:schemeClr>
-                        </a:solidFill>
+                        <a:noFill/>
+                        <a:ln>
+                          <a:solidFill>
+                            <a:schemeClr val="tx1"/>
+                          </a:solidFill>
+                        </a:ln>
                       </wps:spPr>
                       <wps:style>
                         <a:lnRef idx="2">
@@ -3132,7 +2983,7 @@
           </mc:Choice>
           <mc:Fallback>
             <w:pict>
-              <v:rect w14:anchorId="135138FF" id="Rectangle 21" o:spid="_x0000_s1026" style="position:absolute;margin-left:55.5pt;margin-top:16.5pt;width:167.25pt;height:300.75pt;z-index:251658239;visibility:visible;mso-wrap-style:square;mso-height-percent:0;mso-wrap-distance-left:9pt;mso-wrap-distance-top:0;mso-wrap-distance-right:9pt;mso-wrap-distance-bottom:0;mso-position-horizontal:absolute;mso-position-horizontal-relative:text;mso-position-vertical:absolute;mso-position-vertical-relative:text;mso-height-percent:0;mso-height-relative:margin;v-text-anchor:middle" o:gfxdata="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" fillcolor="#c5e0b3 [1305]" strokecolor="#1f3763 [1604]" strokeweight="1pt"/>
+              <v:rect w14:anchorId="247500F6" id="Rectangle 21" o:spid="_x0000_s1026" style="position:absolute;margin-left:55.5pt;margin-top:16.5pt;width:167.25pt;height:300.75pt;z-index:251658239;visibility:visible;mso-wrap-style:square;mso-height-percent:0;mso-wrap-distance-left:9pt;mso-wrap-distance-top:0;mso-wrap-distance-right:9pt;mso-wrap-distance-bottom:0;mso-position-horizontal:absolute;mso-position-horizontal-relative:text;mso-position-vertical:absolute;mso-position-vertical-relative:text;mso-height-percent:0;mso-height-relative:margin;v-text-anchor:middle" o:gfxdata="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" filled="f" strokecolor="black [3213]" strokeweight="1pt"/>
             </w:pict>
           </mc:Fallback>
         </mc:AlternateContent>

</xml_diff>